<commit_message>
fixed typo in pva
</commit_message>
<xml_diff>
--- a/Plan_van_Aanpak/Plan_van_Aanpak_ECan_v2.0.docx
+++ b/Plan_van_Aanpak/Plan_van_Aanpak_ECan_v2.0.docx
@@ -13,27 +13,7 @@
           <w:sz w:val="52"/>
           <w:szCs w:val="52"/>
         </w:rPr>
-        <w:t>[</w:t>
-      </w:r>
-      <w:proofErr w:type="spellStart"/>
-      <w:r>
-        <w:rPr>
-          <w:rFonts w:ascii="Cambria" w:hAnsi="Cambria"/>
-          <w:color w:val="16355B"/>
-          <w:sz w:val="52"/>
-          <w:szCs w:val="52"/>
-        </w:rPr>
-        <w:t>Amazigh</w:t>
-      </w:r>
-      <w:proofErr w:type="spellEnd"/>
-      <w:r>
-        <w:rPr>
-          <w:rFonts w:ascii="Cambria" w:hAnsi="Cambria"/>
-          <w:color w:val="16355B"/>
-          <w:sz w:val="52"/>
-          <w:szCs w:val="52"/>
-        </w:rPr>
-        <w:t xml:space="preserve"> Android] </w:t>
+        <w:t xml:space="preserve">[Amazigh Android] </w:t>
       </w:r>
     </w:p>
     <w:p>
@@ -207,15 +187,7 @@
       </w:r>
       <w:r>
         <w:tab/>
-        <w:t xml:space="preserve">[E. </w:t>
-      </w:r>
-      <w:proofErr w:type="spellStart"/>
-      <w:r>
-        <w:t>Can</w:t>
-      </w:r>
-      <w:proofErr w:type="spellEnd"/>
-      <w:r>
-        <w:t>, M. Verboon, N. Elstgeest</w:t>
+        <w:t>[E. Can, M. Verboon, N. Elstgeest</w:t>
       </w:r>
       <w:r>
         <w:t>, G. Bakker</w:t>
@@ -257,15 +229,7 @@
       </w:r>
       <w:r>
         <w:tab/>
-        <w:t xml:space="preserve">[M. </w:t>
-      </w:r>
-      <w:proofErr w:type="spellStart"/>
-      <w:r>
-        <w:t>Boukiour</w:t>
-      </w:r>
-      <w:proofErr w:type="spellEnd"/>
-      <w:r>
-        <w:t>]</w:t>
+        <w:t>[M. Boukiour]</w:t>
       </w:r>
     </w:p>
     <w:p>
@@ -904,30 +868,14 @@
     </w:p>
     <w:p>
       <w:r>
-        <w:t>Het blijkt uit onderzoek dat de taal op het moment weinig leermiddelen heeft, wij (</w:t>
-      </w:r>
-      <w:proofErr w:type="spellStart"/>
-      <w:r>
-        <w:t>MonkeyBusiness</w:t>
-      </w:r>
-      <w:proofErr w:type="spellEnd"/>
-      <w:r>
-        <w:t>) gaan daar verandering in brengen.</w:t>
+        <w:t>Het blijkt uit onderzoek dat de taal op het moment weinig leermiddelen heeft, wij (MonkeyBusiness) gaan daar verandering in brengen.</w:t>
       </w:r>
     </w:p>
     <w:p/>
     <w:p>
       <w:bookmarkStart w:id="1" w:name="_Toc50450338"/>
       <w:r>
-        <w:t xml:space="preserve">De opdrachtgever wil een app ontwikkelen gericht op basisschoolleerlingen. Hiermee kunnen zij de Noord-Afrikaanse taal, </w:t>
-      </w:r>
-      <w:proofErr w:type="spellStart"/>
-      <w:r>
-        <w:t>Amazigh</w:t>
-      </w:r>
-      <w:proofErr w:type="spellEnd"/>
-      <w:r>
-        <w:t xml:space="preserve">, leren met behulp van plaatjes, woorden en audio fragmenten. </w:t>
+        <w:t xml:space="preserve">De opdrachtgever wil een app ontwikkelen gericht op basisschoolleerlingen. Hiermee kunnen zij de Noord-Afrikaanse taal, Amazigh, leren met behulp van plaatjes, woorden en audio fragmenten. </w:t>
       </w:r>
     </w:p>
     <w:p>
@@ -941,15 +889,7 @@
     </w:p>
     <w:p>
       <w:r>
-        <w:t xml:space="preserve">Het doel van de applicatie is om de taal </w:t>
-      </w:r>
-      <w:proofErr w:type="spellStart"/>
-      <w:r>
-        <w:t>Amazigh</w:t>
-      </w:r>
-      <w:proofErr w:type="spellEnd"/>
-      <w:r>
-        <w:t xml:space="preserve"> te leren met behulp van foto’s, tekst en audio fragmenten.</w:t>
+        <w:t>Het doel van de applicatie is om de taal Amazigh te leren met behulp van foto’s, tekst en audio fragmenten.</w:t>
       </w:r>
     </w:p>
     <w:p>
@@ -964,15 +904,7 @@
     </w:p>
     <w:p>
       <w:r>
-        <w:t xml:space="preserve">De applicatie bevat een </w:t>
-      </w:r>
-      <w:proofErr w:type="spellStart"/>
-      <w:r>
-        <w:t>splash</w:t>
-      </w:r>
-      <w:proofErr w:type="spellEnd"/>
-      <w:r>
-        <w:t xml:space="preserve"> screen en een hoofdmenu. Het hoofdmenu heeft 4 verschillende sub categorieën. Namelijk: oefen, speel, over en scoren. Het scherm oefen bevat ook sub categorieën. Hierin staan verschillende onderwerpen over de taal. Op het scherm speel kan je een spel spelen. De gebruiker ziet 6 plaatjes met een woord. De gebruiker moet het correcte plaatje selecteren. Het antwoord wordt weergegeven indien de gebruiker 3 keer fout raadt. </w:t>
+        <w:t xml:space="preserve">De applicatie bevat een splash screen en een hoofdmenu. Het hoofdmenu heeft 4 verschillende sub categorieën. Namelijk: oefen, speel, over en scoren. Het scherm oefen bevat ook sub categorieën. Hierin staan verschillende onderwerpen over de taal. Op het scherm speel kan je een spel spelen. De gebruiker ziet 6 plaatjes met een woord. De gebruiker moet het correcte plaatje selecteren. Het antwoord wordt weergegeven indien de gebruiker 3 keer fout raadt. </w:t>
       </w:r>
     </w:p>
     <w:p>
@@ -1049,13 +981,8 @@
           </w:tcPr>
           <w:p>
             <w:r>
-              <w:t xml:space="preserve">E. </w:t>
-            </w:r>
-            <w:proofErr w:type="spellStart"/>
-            <w:r>
-              <w:t>Can</w:t>
-            </w:r>
-            <w:proofErr w:type="spellEnd"/>
+              <w:t>E. Can</w:t>
+            </w:r>
           </w:p>
         </w:tc>
         <w:tc>
@@ -1066,11 +993,9 @@
             <w:pPr>
               <w:cnfStyle w:val="000000100000" w:firstRow="0" w:lastRow="0" w:firstColumn="0" w:lastColumn="0" w:oddVBand="0" w:evenVBand="0" w:oddHBand="1" w:evenHBand="0" w:firstRowFirstColumn="0" w:firstRowLastColumn="0" w:lastRowFirstColumn="0" w:lastRowLastColumn="0"/>
             </w:pPr>
-            <w:proofErr w:type="gramStart"/>
             <w:r>
               <w:t>1039335@mborijnland.nl</w:t>
             </w:r>
-            <w:proofErr w:type="gramEnd"/>
           </w:p>
         </w:tc>
         <w:tc>
@@ -1082,13 +1007,8 @@
               <w:cnfStyle w:val="000000100000" w:firstRow="0" w:lastRow="0" w:firstColumn="0" w:lastColumn="0" w:oddVBand="0" w:evenVBand="0" w:oddHBand="1" w:evenHBand="0" w:firstRowFirstColumn="0" w:firstRowLastColumn="0" w:lastRowFirstColumn="0" w:lastRowLastColumn="0"/>
             </w:pPr>
             <w:r>
-              <w:t xml:space="preserve">Medewerker </w:t>
-            </w:r>
-            <w:proofErr w:type="spellStart"/>
-            <w:r>
-              <w:t>MonkeyBusiness</w:t>
-            </w:r>
-            <w:proofErr w:type="spellEnd"/>
+              <w:t>Medewerker MonkeyBusiness</w:t>
+            </w:r>
           </w:p>
         </w:tc>
       </w:tr>
@@ -1112,11 +1032,9 @@
             <w:pPr>
               <w:cnfStyle w:val="000000000000" w:firstRow="0" w:lastRow="0" w:firstColumn="0" w:lastColumn="0" w:oddVBand="0" w:evenVBand="0" w:oddHBand="0" w:evenHBand="0" w:firstRowFirstColumn="0" w:firstRowLastColumn="0" w:lastRowFirstColumn="0" w:lastRowLastColumn="0"/>
             </w:pPr>
-            <w:proofErr w:type="gramStart"/>
             <w:r>
               <w:t>1042849@mborijnland.nl</w:t>
             </w:r>
-            <w:proofErr w:type="gramEnd"/>
           </w:p>
         </w:tc>
         <w:tc>
@@ -1128,13 +1046,8 @@
               <w:cnfStyle w:val="000000000000" w:firstRow="0" w:lastRow="0" w:firstColumn="0" w:lastColumn="0" w:oddVBand="0" w:evenVBand="0" w:oddHBand="0" w:evenHBand="0" w:firstRowFirstColumn="0" w:firstRowLastColumn="0" w:lastRowFirstColumn="0" w:lastRowLastColumn="0"/>
             </w:pPr>
             <w:r>
-              <w:t xml:space="preserve">Medewerker </w:t>
-            </w:r>
-            <w:proofErr w:type="spellStart"/>
-            <w:r>
-              <w:t>MonkeyBusiness</w:t>
-            </w:r>
-            <w:proofErr w:type="spellEnd"/>
+              <w:t>Medewerker MonkeyBusiness</w:t>
+            </w:r>
           </w:p>
         </w:tc>
       </w:tr>
@@ -1161,11 +1074,9 @@
             <w:pPr>
               <w:cnfStyle w:val="000000100000" w:firstRow="0" w:lastRow="0" w:firstColumn="0" w:lastColumn="0" w:oddVBand="0" w:evenVBand="0" w:oddHBand="1" w:evenHBand="0" w:firstRowFirstColumn="0" w:firstRowLastColumn="0" w:lastRowFirstColumn="0" w:lastRowLastColumn="0"/>
             </w:pPr>
-            <w:proofErr w:type="gramStart"/>
             <w:r>
               <w:t>1040647@mborijnland.nl</w:t>
             </w:r>
-            <w:proofErr w:type="gramEnd"/>
           </w:p>
         </w:tc>
         <w:tc>
@@ -1177,13 +1088,8 @@
               <w:cnfStyle w:val="000000100000" w:firstRow="0" w:lastRow="0" w:firstColumn="0" w:lastColumn="0" w:oddVBand="0" w:evenVBand="0" w:oddHBand="1" w:evenHBand="0" w:firstRowFirstColumn="0" w:firstRowLastColumn="0" w:lastRowFirstColumn="0" w:lastRowLastColumn="0"/>
             </w:pPr>
             <w:r>
-              <w:t xml:space="preserve">Medewerker </w:t>
-            </w:r>
-            <w:proofErr w:type="spellStart"/>
-            <w:r>
-              <w:t>MonkeyBusiness</w:t>
-            </w:r>
-            <w:proofErr w:type="spellEnd"/>
+              <w:t>Medewerker MonkeyBusiness</w:t>
+            </w:r>
           </w:p>
         </w:tc>
       </w:tr>
@@ -1207,14 +1113,12 @@
             <w:pPr>
               <w:cnfStyle w:val="000000000000" w:firstRow="0" w:lastRow="0" w:firstColumn="0" w:lastColumn="0" w:oddVBand="0" w:evenVBand="0" w:oddHBand="0" w:evenHBand="0" w:firstRowFirstColumn="0" w:firstRowLastColumn="0" w:lastRowFirstColumn="0" w:lastRowLastColumn="0"/>
             </w:pPr>
-            <w:proofErr w:type="gramStart"/>
             <w:r>
               <w:t>1</w:t>
             </w:r>
             <w:r>
               <w:t>040247@mborijnland.nl</w:t>
             </w:r>
-            <w:proofErr w:type="gramEnd"/>
           </w:p>
         </w:tc>
         <w:tc>
@@ -1226,13 +1130,8 @@
               <w:cnfStyle w:val="000000000000" w:firstRow="0" w:lastRow="0" w:firstColumn="0" w:lastColumn="0" w:oddVBand="0" w:evenVBand="0" w:oddHBand="0" w:evenHBand="0" w:firstRowFirstColumn="0" w:firstRowLastColumn="0" w:lastRowFirstColumn="0" w:lastRowLastColumn="0"/>
             </w:pPr>
             <w:r>
-              <w:t xml:space="preserve">Projectleider </w:t>
-            </w:r>
-            <w:proofErr w:type="spellStart"/>
-            <w:r>
-              <w:t>MonkeyBusiness</w:t>
-            </w:r>
-            <w:proofErr w:type="spellEnd"/>
+              <w:t>Projectleider MonkeyBusiness</w:t>
+            </w:r>
           </w:p>
         </w:tc>
       </w:tr>
@@ -1259,11 +1158,9 @@
             <w:pPr>
               <w:cnfStyle w:val="000000100000" w:firstRow="0" w:lastRow="0" w:firstColumn="0" w:lastColumn="0" w:oddVBand="0" w:evenVBand="0" w:oddHBand="1" w:evenHBand="0" w:firstRowFirstColumn="0" w:firstRowLastColumn="0" w:lastRowFirstColumn="0" w:lastRowLastColumn="0"/>
             </w:pPr>
-            <w:proofErr w:type="gramStart"/>
             <w:r>
               <w:t>h.annibal@gmail.com</w:t>
             </w:r>
-            <w:proofErr w:type="gramEnd"/>
           </w:p>
         </w:tc>
         <w:tc>
@@ -2059,11 +1956,9 @@
             <w:tcW w:w="1812" w:type="dxa"/>
           </w:tcPr>
           <w:p>
-            <w:proofErr w:type="spellStart"/>
             <w:r>
               <w:t>Subtaak</w:t>
             </w:r>
-            <w:proofErr w:type="spellEnd"/>
           </w:p>
         </w:tc>
         <w:tc>
@@ -2210,7 +2105,6 @@
                 <w:bCs w:val="0"/>
               </w:rPr>
             </w:pPr>
-            <w:proofErr w:type="spellStart"/>
             <w:r>
               <w:rPr>
                 <w:b w:val="0"/>
@@ -2218,7 +2112,6 @@
               </w:rPr>
               <w:t>Wordsjabloon</w:t>
             </w:r>
-            <w:proofErr w:type="spellEnd"/>
           </w:p>
         </w:tc>
         <w:tc>
@@ -2642,6 +2535,9 @@
             <w:r>
               <w:t>11</w:t>
             </w:r>
+            <w:r>
+              <w:t xml:space="preserve"> dagen</w:t>
+            </w:r>
           </w:p>
         </w:tc>
         <w:tc>
@@ -2716,6 +2612,9 @@
             </w:pPr>
             <w:r>
               <w:t>3</w:t>
+            </w:r>
+            <w:r>
+              <w:t xml:space="preserve"> dagen</w:t>
             </w:r>
           </w:p>
         </w:tc>
@@ -2920,13 +2819,8 @@
       <w:pStyle w:val="Koptekst"/>
     </w:pPr>
     <w:r>
-      <w:t xml:space="preserve">Project </w:t>
+      <w:t>Project Amazigh</w:t>
     </w:r>
-    <w:proofErr w:type="spellStart"/>
-    <w:r>
-      <w:t>Amazigh</w:t>
-    </w:r>
-    <w:proofErr w:type="spellEnd"/>
   </w:p>
 </w:hdr>
 </file>

</xml_diff>

<commit_message>
improved version 2 of pva
</commit_message>
<xml_diff>
--- a/Plan_van_Aanpak/Plan_van_Aanpak_ECan_v2.0.docx
+++ b/Plan_van_Aanpak/Plan_van_Aanpak_ECan_v2.0.docx
@@ -13,7 +13,27 @@
           <w:sz w:val="52"/>
           <w:szCs w:val="52"/>
         </w:rPr>
-        <w:t xml:space="preserve">[Amazigh Android] </w:t>
+        <w:t>[</w:t>
+      </w:r>
+      <w:proofErr w:type="spellStart"/>
+      <w:r>
+        <w:rPr>
+          <w:rFonts w:ascii="Cambria" w:hAnsi="Cambria"/>
+          <w:color w:val="16355B"/>
+          <w:sz w:val="52"/>
+          <w:szCs w:val="52"/>
+        </w:rPr>
+        <w:t>Amazigh</w:t>
+      </w:r>
+      <w:proofErr w:type="spellEnd"/>
+      <w:r>
+        <w:rPr>
+          <w:rFonts w:ascii="Cambria" w:hAnsi="Cambria"/>
+          <w:color w:val="16355B"/>
+          <w:sz w:val="52"/>
+          <w:szCs w:val="52"/>
+        </w:rPr>
+        <w:t xml:space="preserve"> Android] </w:t>
       </w:r>
     </w:p>
     <w:p>
@@ -187,7 +207,15 @@
       </w:r>
       <w:r>
         <w:tab/>
-        <w:t>[E. Can, M. Verboon, N. Elstgeest</w:t>
+        <w:t xml:space="preserve">[E. </w:t>
+      </w:r>
+      <w:proofErr w:type="spellStart"/>
+      <w:r>
+        <w:t>Can</w:t>
+      </w:r>
+      <w:proofErr w:type="spellEnd"/>
+      <w:r>
+        <w:t>, M. Verboon, N. Elstgeest</w:t>
       </w:r>
       <w:r>
         <w:t>, G. Bakker</w:t>
@@ -229,7 +257,15 @@
       </w:r>
       <w:r>
         <w:tab/>
-        <w:t>[M. Boukiour]</w:t>
+        <w:t xml:space="preserve">[M. </w:t>
+      </w:r>
+      <w:proofErr w:type="spellStart"/>
+      <w:r>
+        <w:t>Boukiour</w:t>
+      </w:r>
+      <w:proofErr w:type="spellEnd"/>
+      <w:r>
+        <w:t>]</w:t>
       </w:r>
     </w:p>
     <w:p>
@@ -868,14 +904,30 @@
     </w:p>
     <w:p>
       <w:r>
-        <w:t>Het blijkt uit onderzoek dat de taal op het moment weinig leermiddelen heeft, wij (MonkeyBusiness) gaan daar verandering in brengen.</w:t>
+        <w:t>Het blijkt uit onderzoek dat de taal op het moment weinig leermiddelen heeft, wij (</w:t>
+      </w:r>
+      <w:proofErr w:type="spellStart"/>
+      <w:r>
+        <w:t>MonkeyBusiness</w:t>
+      </w:r>
+      <w:proofErr w:type="spellEnd"/>
+      <w:r>
+        <w:t>) gaan daar verandering in brengen.</w:t>
       </w:r>
     </w:p>
     <w:p/>
     <w:p>
       <w:bookmarkStart w:id="1" w:name="_Toc50450338"/>
       <w:r>
-        <w:t xml:space="preserve">De opdrachtgever wil een app ontwikkelen gericht op basisschoolleerlingen. Hiermee kunnen zij de Noord-Afrikaanse taal, Amazigh, leren met behulp van plaatjes, woorden en audio fragmenten. </w:t>
+        <w:t xml:space="preserve">De opdrachtgever wil een app ontwikkelen gericht op basisschoolleerlingen. Hiermee kunnen zij de Noord-Afrikaanse taal, </w:t>
+      </w:r>
+      <w:proofErr w:type="spellStart"/>
+      <w:r>
+        <w:t>Amazigh</w:t>
+      </w:r>
+      <w:proofErr w:type="spellEnd"/>
+      <w:r>
+        <w:t xml:space="preserve">, leren met behulp van plaatjes, woorden en audio fragmenten. </w:t>
       </w:r>
     </w:p>
     <w:p>
@@ -889,7 +941,15 @@
     </w:p>
     <w:p>
       <w:r>
-        <w:t>Het doel van de applicatie is om de taal Amazigh te leren met behulp van foto’s, tekst en audio fragmenten.</w:t>
+        <w:t xml:space="preserve">Het doel van de applicatie is om de taal </w:t>
+      </w:r>
+      <w:proofErr w:type="spellStart"/>
+      <w:r>
+        <w:t>Amazigh</w:t>
+      </w:r>
+      <w:proofErr w:type="spellEnd"/>
+      <w:r>
+        <w:t xml:space="preserve"> te leren met behulp van foto’s, tekst en audio fragmenten.</w:t>
       </w:r>
     </w:p>
     <w:p>
@@ -904,7 +964,15 @@
     </w:p>
     <w:p>
       <w:r>
-        <w:t xml:space="preserve">De applicatie bevat een splash screen en een hoofdmenu. Het hoofdmenu heeft 4 verschillende sub categorieën. Namelijk: oefen, speel, over en scoren. Het scherm oefen bevat ook sub categorieën. Hierin staan verschillende onderwerpen over de taal. Op het scherm speel kan je een spel spelen. De gebruiker ziet 6 plaatjes met een woord. De gebruiker moet het correcte plaatje selecteren. Het antwoord wordt weergegeven indien de gebruiker 3 keer fout raadt. </w:t>
+        <w:t xml:space="preserve">De applicatie bevat een </w:t>
+      </w:r>
+      <w:proofErr w:type="spellStart"/>
+      <w:r>
+        <w:t>splash</w:t>
+      </w:r>
+      <w:proofErr w:type="spellEnd"/>
+      <w:r>
+        <w:t xml:space="preserve"> screen en een hoofdmenu. Het hoofdmenu heeft 4 verschillende sub categorieën. Namelijk: oefen, speel, over en scoren. Het scherm oefen bevat ook sub categorieën. Hierin staan verschillende onderwerpen over de taal. Op het scherm speel kan je een spel spelen. De gebruiker ziet 6 plaatjes met een woord. De gebruiker moet het correcte plaatje selecteren. Het antwoord wordt weergegeven indien de gebruiker 3 keer fout raadt. </w:t>
       </w:r>
     </w:p>
     <w:p>
@@ -981,8 +1049,13 @@
           </w:tcPr>
           <w:p>
             <w:r>
-              <w:t>E. Can</w:t>
-            </w:r>
+              <w:t xml:space="preserve">E. </w:t>
+            </w:r>
+            <w:proofErr w:type="spellStart"/>
+            <w:r>
+              <w:t>Can</w:t>
+            </w:r>
+            <w:proofErr w:type="spellEnd"/>
           </w:p>
         </w:tc>
         <w:tc>
@@ -993,9 +1066,11 @@
             <w:pPr>
               <w:cnfStyle w:val="000000100000" w:firstRow="0" w:lastRow="0" w:firstColumn="0" w:lastColumn="0" w:oddVBand="0" w:evenVBand="0" w:oddHBand="1" w:evenHBand="0" w:firstRowFirstColumn="0" w:firstRowLastColumn="0" w:lastRowFirstColumn="0" w:lastRowLastColumn="0"/>
             </w:pPr>
+            <w:proofErr w:type="gramStart"/>
             <w:r>
               <w:t>1039335@mborijnland.nl</w:t>
             </w:r>
+            <w:proofErr w:type="gramEnd"/>
           </w:p>
         </w:tc>
         <w:tc>
@@ -1007,8 +1082,13 @@
               <w:cnfStyle w:val="000000100000" w:firstRow="0" w:lastRow="0" w:firstColumn="0" w:lastColumn="0" w:oddVBand="0" w:evenVBand="0" w:oddHBand="1" w:evenHBand="0" w:firstRowFirstColumn="0" w:firstRowLastColumn="0" w:lastRowFirstColumn="0" w:lastRowLastColumn="0"/>
             </w:pPr>
             <w:r>
-              <w:t>Medewerker MonkeyBusiness</w:t>
-            </w:r>
+              <w:t xml:space="preserve">Medewerker </w:t>
+            </w:r>
+            <w:proofErr w:type="spellStart"/>
+            <w:r>
+              <w:t>MonkeyBusiness</w:t>
+            </w:r>
+            <w:proofErr w:type="spellEnd"/>
           </w:p>
         </w:tc>
       </w:tr>
@@ -1032,9 +1112,11 @@
             <w:pPr>
               <w:cnfStyle w:val="000000000000" w:firstRow="0" w:lastRow="0" w:firstColumn="0" w:lastColumn="0" w:oddVBand="0" w:evenVBand="0" w:oddHBand="0" w:evenHBand="0" w:firstRowFirstColumn="0" w:firstRowLastColumn="0" w:lastRowFirstColumn="0" w:lastRowLastColumn="0"/>
             </w:pPr>
+            <w:proofErr w:type="gramStart"/>
             <w:r>
               <w:t>1042849@mborijnland.nl</w:t>
             </w:r>
+            <w:proofErr w:type="gramEnd"/>
           </w:p>
         </w:tc>
         <w:tc>
@@ -1046,8 +1128,13 @@
               <w:cnfStyle w:val="000000000000" w:firstRow="0" w:lastRow="0" w:firstColumn="0" w:lastColumn="0" w:oddVBand="0" w:evenVBand="0" w:oddHBand="0" w:evenHBand="0" w:firstRowFirstColumn="0" w:firstRowLastColumn="0" w:lastRowFirstColumn="0" w:lastRowLastColumn="0"/>
             </w:pPr>
             <w:r>
-              <w:t>Medewerker MonkeyBusiness</w:t>
-            </w:r>
+              <w:t xml:space="preserve">Medewerker </w:t>
+            </w:r>
+            <w:proofErr w:type="spellStart"/>
+            <w:r>
+              <w:t>MonkeyBusiness</w:t>
+            </w:r>
+            <w:proofErr w:type="spellEnd"/>
           </w:p>
         </w:tc>
       </w:tr>
@@ -1074,9 +1161,11 @@
             <w:pPr>
               <w:cnfStyle w:val="000000100000" w:firstRow="0" w:lastRow="0" w:firstColumn="0" w:lastColumn="0" w:oddVBand="0" w:evenVBand="0" w:oddHBand="1" w:evenHBand="0" w:firstRowFirstColumn="0" w:firstRowLastColumn="0" w:lastRowFirstColumn="0" w:lastRowLastColumn="0"/>
             </w:pPr>
+            <w:proofErr w:type="gramStart"/>
             <w:r>
               <w:t>1040647@mborijnland.nl</w:t>
             </w:r>
+            <w:proofErr w:type="gramEnd"/>
           </w:p>
         </w:tc>
         <w:tc>
@@ -1088,8 +1177,13 @@
               <w:cnfStyle w:val="000000100000" w:firstRow="0" w:lastRow="0" w:firstColumn="0" w:lastColumn="0" w:oddVBand="0" w:evenVBand="0" w:oddHBand="1" w:evenHBand="0" w:firstRowFirstColumn="0" w:firstRowLastColumn="0" w:lastRowFirstColumn="0" w:lastRowLastColumn="0"/>
             </w:pPr>
             <w:r>
-              <w:t>Medewerker MonkeyBusiness</w:t>
-            </w:r>
+              <w:t xml:space="preserve">Medewerker </w:t>
+            </w:r>
+            <w:proofErr w:type="spellStart"/>
+            <w:r>
+              <w:t>MonkeyBusiness</w:t>
+            </w:r>
+            <w:proofErr w:type="spellEnd"/>
           </w:p>
         </w:tc>
       </w:tr>
@@ -1113,12 +1207,14 @@
             <w:pPr>
               <w:cnfStyle w:val="000000000000" w:firstRow="0" w:lastRow="0" w:firstColumn="0" w:lastColumn="0" w:oddVBand="0" w:evenVBand="0" w:oddHBand="0" w:evenHBand="0" w:firstRowFirstColumn="0" w:firstRowLastColumn="0" w:lastRowFirstColumn="0" w:lastRowLastColumn="0"/>
             </w:pPr>
+            <w:proofErr w:type="gramStart"/>
             <w:r>
               <w:t>1</w:t>
             </w:r>
             <w:r>
               <w:t>040247@mborijnland.nl</w:t>
             </w:r>
+            <w:proofErr w:type="gramEnd"/>
           </w:p>
         </w:tc>
         <w:tc>
@@ -1130,8 +1226,13 @@
               <w:cnfStyle w:val="000000000000" w:firstRow="0" w:lastRow="0" w:firstColumn="0" w:lastColumn="0" w:oddVBand="0" w:evenVBand="0" w:oddHBand="0" w:evenHBand="0" w:firstRowFirstColumn="0" w:firstRowLastColumn="0" w:lastRowFirstColumn="0" w:lastRowLastColumn="0"/>
             </w:pPr>
             <w:r>
-              <w:t>Projectleider MonkeyBusiness</w:t>
-            </w:r>
+              <w:t xml:space="preserve">Projectleider </w:t>
+            </w:r>
+            <w:proofErr w:type="spellStart"/>
+            <w:r>
+              <w:t>MonkeyBusiness</w:t>
+            </w:r>
+            <w:proofErr w:type="spellEnd"/>
           </w:p>
         </w:tc>
       </w:tr>
@@ -1158,9 +1259,11 @@
             <w:pPr>
               <w:cnfStyle w:val="000000100000" w:firstRow="0" w:lastRow="0" w:firstColumn="0" w:lastColumn="0" w:oddVBand="0" w:evenVBand="0" w:oddHBand="1" w:evenHBand="0" w:firstRowFirstColumn="0" w:firstRowLastColumn="0" w:lastRowFirstColumn="0" w:lastRowLastColumn="0"/>
             </w:pPr>
+            <w:proofErr w:type="gramStart"/>
             <w:r>
               <w:t>h.annibal@gmail.com</w:t>
             </w:r>
+            <w:proofErr w:type="gramEnd"/>
           </w:p>
         </w:tc>
         <w:tc>
@@ -1953,17 +2056,19 @@
         <w:tc>
           <w:tcPr>
             <w:cnfStyle w:val="001000000000" w:firstRow="0" w:lastRow="0" w:firstColumn="1" w:lastColumn="0" w:oddVBand="0" w:evenVBand="0" w:oddHBand="0" w:evenHBand="0" w:firstRowFirstColumn="0" w:firstRowLastColumn="0" w:lastRowFirstColumn="0" w:lastRowLastColumn="0"/>
-            <w:tcW w:w="1812" w:type="dxa"/>
-          </w:tcPr>
-          <w:p>
+            <w:tcW w:w="2155" w:type="dxa"/>
+          </w:tcPr>
+          <w:p>
+            <w:proofErr w:type="spellStart"/>
             <w:r>
               <w:t>Subtaak</w:t>
             </w:r>
-          </w:p>
-        </w:tc>
-        <w:tc>
-          <w:tcPr>
-            <w:tcW w:w="1812" w:type="dxa"/>
+            <w:proofErr w:type="spellEnd"/>
+          </w:p>
+        </w:tc>
+        <w:tc>
+          <w:tcPr>
+            <w:tcW w:w="1752" w:type="dxa"/>
           </w:tcPr>
           <w:p>
             <w:pPr>
@@ -1976,7 +2081,7 @@
         </w:tc>
         <w:tc>
           <w:tcPr>
-            <w:tcW w:w="1812" w:type="dxa"/>
+            <w:tcW w:w="1733" w:type="dxa"/>
           </w:tcPr>
           <w:p>
             <w:pPr>
@@ -1989,7 +2094,7 @@
         </w:tc>
         <w:tc>
           <w:tcPr>
-            <w:tcW w:w="1813" w:type="dxa"/>
+            <w:tcW w:w="1658" w:type="dxa"/>
           </w:tcPr>
           <w:p>
             <w:pPr>
@@ -2002,7 +2107,7 @@
         </w:tc>
         <w:tc>
           <w:tcPr>
-            <w:tcW w:w="1813" w:type="dxa"/>
+            <w:tcW w:w="1764" w:type="dxa"/>
           </w:tcPr>
           <w:p>
             <w:pPr>
@@ -2021,7 +2126,7 @@
         <w:tc>
           <w:tcPr>
             <w:cnfStyle w:val="001000000000" w:firstRow="0" w:lastRow="0" w:firstColumn="1" w:lastColumn="0" w:oddVBand="0" w:evenVBand="0" w:oddHBand="0" w:evenHBand="0" w:firstRowFirstColumn="0" w:firstRowLastColumn="0" w:lastRowFirstColumn="0" w:lastRowLastColumn="0"/>
-            <w:tcW w:w="1812" w:type="dxa"/>
+            <w:tcW w:w="2155" w:type="dxa"/>
           </w:tcPr>
           <w:p>
             <w:pPr>
@@ -2035,59 +2140,76 @@
                 <w:b w:val="0"/>
                 <w:bCs w:val="0"/>
               </w:rPr>
-              <w:t>Vragenlijst</w:t>
-            </w:r>
-          </w:p>
-        </w:tc>
-        <w:tc>
-          <w:tcPr>
-            <w:tcW w:w="1812" w:type="dxa"/>
-          </w:tcPr>
-          <w:p>
-            <w:pPr>
-              <w:cnfStyle w:val="000000100000" w:firstRow="0" w:lastRow="0" w:firstColumn="0" w:lastColumn="0" w:oddVBand="0" w:evenVBand="0" w:oddHBand="1" w:evenHBand="0" w:firstRowFirstColumn="0" w:firstRowLastColumn="0" w:lastRowFirstColumn="0" w:lastRowLastColumn="0"/>
-            </w:pPr>
-            <w:r>
-              <w:t>3 september 2020</w:t>
-            </w:r>
-          </w:p>
-        </w:tc>
-        <w:tc>
-          <w:tcPr>
-            <w:tcW w:w="1812" w:type="dxa"/>
-          </w:tcPr>
-          <w:p>
-            <w:pPr>
-              <w:cnfStyle w:val="000000100000" w:firstRow="0" w:lastRow="0" w:firstColumn="0" w:lastColumn="0" w:oddVBand="0" w:evenVBand="0" w:oddHBand="1" w:evenHBand="0" w:firstRowFirstColumn="0" w:firstRowLastColumn="0" w:lastRowFirstColumn="0" w:lastRowLastColumn="0"/>
-            </w:pPr>
-            <w:r>
-              <w:t>7 september 2020</w:t>
-            </w:r>
-          </w:p>
-        </w:tc>
-        <w:tc>
-          <w:tcPr>
-            <w:tcW w:w="1813" w:type="dxa"/>
-          </w:tcPr>
-          <w:p>
-            <w:pPr>
-              <w:cnfStyle w:val="000000100000" w:firstRow="0" w:lastRow="0" w:firstColumn="0" w:lastColumn="0" w:oddVBand="0" w:evenVBand="0" w:oddHBand="1" w:evenHBand="0" w:firstRowFirstColumn="0" w:firstRowLastColumn="0" w:lastRowFirstColumn="0" w:lastRowLastColumn="0"/>
-            </w:pPr>
-            <w:r>
-              <w:t>4 dagen</w:t>
-            </w:r>
-          </w:p>
-        </w:tc>
-        <w:tc>
-          <w:tcPr>
-            <w:tcW w:w="1813" w:type="dxa"/>
-          </w:tcPr>
-          <w:p>
-            <w:pPr>
-              <w:cnfStyle w:val="000000100000" w:firstRow="0" w:lastRow="0" w:firstColumn="0" w:lastColumn="0" w:oddVBand="0" w:evenVBand="0" w:oddHBand="1" w:evenHBand="0" w:firstRowFirstColumn="0" w:firstRowLastColumn="0" w:lastRowFirstColumn="0" w:lastRowLastColumn="0"/>
-            </w:pPr>
-            <w:r>
-              <w:t>Iedereen</w:t>
+              <w:t>Plan van Aanpak</w:t>
+            </w:r>
+          </w:p>
+        </w:tc>
+        <w:tc>
+          <w:tcPr>
+            <w:tcW w:w="1752" w:type="dxa"/>
+          </w:tcPr>
+          <w:p>
+            <w:pPr>
+              <w:cnfStyle w:val="000000100000" w:firstRow="0" w:lastRow="0" w:firstColumn="0" w:lastColumn="0" w:oddVBand="0" w:evenVBand="0" w:oddHBand="1" w:evenHBand="0" w:firstRowFirstColumn="0" w:firstRowLastColumn="0" w:lastRowFirstColumn="0" w:lastRowLastColumn="0"/>
+            </w:pPr>
+            <w:r>
+              <w:t>10</w:t>
+            </w:r>
+            <w:r>
+              <w:t xml:space="preserve"> september 2020</w:t>
+            </w:r>
+          </w:p>
+        </w:tc>
+        <w:tc>
+          <w:tcPr>
+            <w:tcW w:w="1733" w:type="dxa"/>
+          </w:tcPr>
+          <w:p>
+            <w:pPr>
+              <w:cnfStyle w:val="000000100000" w:firstRow="0" w:lastRow="0" w:firstColumn="0" w:lastColumn="0" w:oddVBand="0" w:evenVBand="0" w:oddHBand="1" w:evenHBand="0" w:firstRowFirstColumn="0" w:firstRowLastColumn="0" w:lastRowFirstColumn="0" w:lastRowLastColumn="0"/>
+            </w:pPr>
+            <w:r>
+              <w:t>22</w:t>
+            </w:r>
+            <w:r>
+              <w:t xml:space="preserve"> september 2020</w:t>
+            </w:r>
+          </w:p>
+        </w:tc>
+        <w:tc>
+          <w:tcPr>
+            <w:tcW w:w="1658" w:type="dxa"/>
+          </w:tcPr>
+          <w:p>
+            <w:pPr>
+              <w:cnfStyle w:val="000000100000" w:firstRow="0" w:lastRow="0" w:firstColumn="0" w:lastColumn="0" w:oddVBand="0" w:evenVBand="0" w:oddHBand="1" w:evenHBand="0" w:firstRowFirstColumn="0" w:firstRowLastColumn="0" w:lastRowFirstColumn="0" w:lastRowLastColumn="0"/>
+            </w:pPr>
+            <w:r>
+              <w:t xml:space="preserve">8 </w:t>
+            </w:r>
+            <w:r>
+              <w:t>dagen</w:t>
+            </w:r>
+          </w:p>
+        </w:tc>
+        <w:tc>
+          <w:tcPr>
+            <w:tcW w:w="1764" w:type="dxa"/>
+          </w:tcPr>
+          <w:p>
+            <w:pPr>
+              <w:cnfStyle w:val="000000100000" w:firstRow="0" w:lastRow="0" w:firstColumn="0" w:lastColumn="0" w:oddVBand="0" w:evenVBand="0" w:oddHBand="1" w:evenHBand="0" w:firstRowFirstColumn="0" w:firstRowLastColumn="0" w:lastRowFirstColumn="0" w:lastRowLastColumn="0"/>
+            </w:pPr>
+            <w:r>
+              <w:t xml:space="preserve">Enes </w:t>
+            </w:r>
+            <w:proofErr w:type="spellStart"/>
+            <w:r>
+              <w:t>Can</w:t>
+            </w:r>
+            <w:proofErr w:type="spellEnd"/>
+            <w:r>
+              <w:t>, Matthijs Verboon, Gijs Bakker, Noah Elstgeest</w:t>
             </w:r>
           </w:p>
         </w:tc>
@@ -2096,7 +2218,7 @@
         <w:tc>
           <w:tcPr>
             <w:cnfStyle w:val="001000000000" w:firstRow="0" w:lastRow="0" w:firstColumn="1" w:lastColumn="0" w:oddVBand="0" w:evenVBand="0" w:oddHBand="0" w:evenHBand="0" w:firstRowFirstColumn="0" w:firstRowLastColumn="0" w:lastRowFirstColumn="0" w:lastRowLastColumn="0"/>
-            <w:tcW w:w="1812" w:type="dxa"/>
+            <w:tcW w:w="2155" w:type="dxa"/>
           </w:tcPr>
           <w:p>
             <w:pPr>
@@ -2105,64 +2227,94 @@
                 <w:bCs w:val="0"/>
               </w:rPr>
             </w:pPr>
+            <w:proofErr w:type="spellStart"/>
             <w:r>
               <w:rPr>
                 <w:b w:val="0"/>
                 <w:bCs w:val="0"/>
               </w:rPr>
-              <w:t>Wordsjabloon</w:t>
-            </w:r>
-          </w:p>
-        </w:tc>
-        <w:tc>
-          <w:tcPr>
-            <w:tcW w:w="1812" w:type="dxa"/>
+              <w:t>PvA</w:t>
+            </w:r>
+            <w:proofErr w:type="spellEnd"/>
+            <w:r>
+              <w:rPr>
+                <w:b w:val="0"/>
+                <w:bCs w:val="0"/>
+              </w:rPr>
+              <w:t xml:space="preserve"> inleiding</w:t>
+            </w:r>
+            <w:r>
+              <w:rPr>
+                <w:b w:val="0"/>
+                <w:bCs w:val="0"/>
+              </w:rPr>
+              <w:t xml:space="preserve"> opstellen</w:t>
+            </w:r>
+          </w:p>
+        </w:tc>
+        <w:tc>
+          <w:tcPr>
+            <w:tcW w:w="1752" w:type="dxa"/>
           </w:tcPr>
           <w:p>
             <w:pPr>
               <w:cnfStyle w:val="000000000000" w:firstRow="0" w:lastRow="0" w:firstColumn="0" w:lastColumn="0" w:oddVBand="0" w:evenVBand="0" w:oddHBand="0" w:evenHBand="0" w:firstRowFirstColumn="0" w:firstRowLastColumn="0" w:lastRowFirstColumn="0" w:lastRowLastColumn="0"/>
             </w:pPr>
             <w:r>
-              <w:t>3 september 2020</w:t>
-            </w:r>
-          </w:p>
-        </w:tc>
-        <w:tc>
-          <w:tcPr>
-            <w:tcW w:w="1812" w:type="dxa"/>
+              <w:t>10</w:t>
+            </w:r>
+            <w:r>
+              <w:t xml:space="preserve"> september</w:t>
+            </w:r>
+          </w:p>
+        </w:tc>
+        <w:tc>
+          <w:tcPr>
+            <w:tcW w:w="1733" w:type="dxa"/>
           </w:tcPr>
           <w:p>
             <w:pPr>
               <w:cnfStyle w:val="000000000000" w:firstRow="0" w:lastRow="0" w:firstColumn="0" w:lastColumn="0" w:oddVBand="0" w:evenVBand="0" w:oddHBand="0" w:evenHBand="0" w:firstRowFirstColumn="0" w:firstRowLastColumn="0" w:lastRowFirstColumn="0" w:lastRowLastColumn="0"/>
             </w:pPr>
             <w:r>
-              <w:t>7 september 2020</w:t>
-            </w:r>
-          </w:p>
-        </w:tc>
-        <w:tc>
-          <w:tcPr>
-            <w:tcW w:w="1813" w:type="dxa"/>
+              <w:t>10 september 2020</w:t>
+            </w:r>
+          </w:p>
+        </w:tc>
+        <w:tc>
+          <w:tcPr>
+            <w:tcW w:w="1658" w:type="dxa"/>
           </w:tcPr>
           <w:p>
             <w:pPr>
               <w:cnfStyle w:val="000000000000" w:firstRow="0" w:lastRow="0" w:firstColumn="0" w:lastColumn="0" w:oddVBand="0" w:evenVBand="0" w:oddHBand="0" w:evenHBand="0" w:firstRowFirstColumn="0" w:firstRowLastColumn="0" w:lastRowFirstColumn="0" w:lastRowLastColumn="0"/>
             </w:pPr>
             <w:r>
-              <w:t>4 dagen</w:t>
-            </w:r>
-          </w:p>
-        </w:tc>
-        <w:tc>
-          <w:tcPr>
-            <w:tcW w:w="1813" w:type="dxa"/>
+              <w:t xml:space="preserve">2 </w:t>
+            </w:r>
+            <w:r>
+              <w:t>uur</w:t>
+            </w:r>
+          </w:p>
+        </w:tc>
+        <w:tc>
+          <w:tcPr>
+            <w:tcW w:w="1764" w:type="dxa"/>
           </w:tcPr>
           <w:p>
             <w:pPr>
               <w:cnfStyle w:val="000000000000" w:firstRow="0" w:lastRow="0" w:firstColumn="0" w:lastColumn="0" w:oddVBand="0" w:evenVBand="0" w:oddHBand="0" w:evenHBand="0" w:firstRowFirstColumn="0" w:firstRowLastColumn="0" w:lastRowFirstColumn="0" w:lastRowLastColumn="0"/>
             </w:pPr>
             <w:r>
-              <w:t>Iedereen</w:t>
+              <w:t xml:space="preserve">Enes </w:t>
+            </w:r>
+            <w:proofErr w:type="spellStart"/>
+            <w:r>
+              <w:t>Can</w:t>
+            </w:r>
+            <w:proofErr w:type="spellEnd"/>
+            <w:r>
+              <w:t>, Matthijs Verboon, Gijs Bakker, Noah Elstgeest</w:t>
             </w:r>
           </w:p>
         </w:tc>
@@ -2174,7 +2326,7 @@
         <w:tc>
           <w:tcPr>
             <w:cnfStyle w:val="001000000000" w:firstRow="0" w:lastRow="0" w:firstColumn="1" w:lastColumn="0" w:oddVBand="0" w:evenVBand="0" w:oddHBand="0" w:evenHBand="0" w:firstRowFirstColumn="0" w:firstRowLastColumn="0" w:lastRowFirstColumn="0" w:lastRowLastColumn="0"/>
-            <w:tcW w:w="1812" w:type="dxa"/>
+            <w:tcW w:w="2155" w:type="dxa"/>
           </w:tcPr>
           <w:p>
             <w:pPr>
@@ -2183,64 +2335,103 @@
                 <w:bCs w:val="0"/>
               </w:rPr>
             </w:pPr>
+            <w:proofErr w:type="spellStart"/>
             <w:r>
               <w:rPr>
                 <w:b w:val="0"/>
                 <w:bCs w:val="0"/>
               </w:rPr>
-              <w:t>Interview</w:t>
-            </w:r>
-          </w:p>
-        </w:tc>
-        <w:tc>
-          <w:tcPr>
-            <w:tcW w:w="1812" w:type="dxa"/>
-          </w:tcPr>
-          <w:p>
-            <w:pPr>
-              <w:cnfStyle w:val="000000100000" w:firstRow="0" w:lastRow="0" w:firstColumn="0" w:lastColumn="0" w:oddVBand="0" w:evenVBand="0" w:oddHBand="1" w:evenHBand="0" w:firstRowFirstColumn="0" w:firstRowLastColumn="0" w:lastRowFirstColumn="0" w:lastRowLastColumn="0"/>
-            </w:pPr>
-            <w:r>
-              <w:t>7 september 2020</w:t>
-            </w:r>
-          </w:p>
-        </w:tc>
-        <w:tc>
-          <w:tcPr>
-            <w:tcW w:w="1812" w:type="dxa"/>
-          </w:tcPr>
-          <w:p>
-            <w:pPr>
-              <w:cnfStyle w:val="000000100000" w:firstRow="0" w:lastRow="0" w:firstColumn="0" w:lastColumn="0" w:oddVBand="0" w:evenVBand="0" w:oddHBand="1" w:evenHBand="0" w:firstRowFirstColumn="0" w:firstRowLastColumn="0" w:lastRowFirstColumn="0" w:lastRowLastColumn="0"/>
-            </w:pPr>
-            <w:r>
-              <w:t>8 september 2020</w:t>
-            </w:r>
-          </w:p>
-        </w:tc>
-        <w:tc>
-          <w:tcPr>
-            <w:tcW w:w="1813" w:type="dxa"/>
-          </w:tcPr>
-          <w:p>
-            <w:pPr>
-              <w:cnfStyle w:val="000000100000" w:firstRow="0" w:lastRow="0" w:firstColumn="0" w:lastColumn="0" w:oddVBand="0" w:evenVBand="0" w:oddHBand="1" w:evenHBand="0" w:firstRowFirstColumn="0" w:firstRowLastColumn="0" w:lastRowFirstColumn="0" w:lastRowLastColumn="0"/>
-            </w:pPr>
-            <w:r>
-              <w:t>1 dag</w:t>
-            </w:r>
-          </w:p>
-        </w:tc>
-        <w:tc>
-          <w:tcPr>
-            <w:tcW w:w="1813" w:type="dxa"/>
-          </w:tcPr>
-          <w:p>
-            <w:pPr>
-              <w:cnfStyle w:val="000000100000" w:firstRow="0" w:lastRow="0" w:firstColumn="0" w:lastColumn="0" w:oddVBand="0" w:evenVBand="0" w:oddHBand="1" w:evenHBand="0" w:firstRowFirstColumn="0" w:firstRowLastColumn="0" w:lastRowFirstColumn="0" w:lastRowLastColumn="0"/>
-            </w:pPr>
-            <w:r>
-              <w:t>Iedereen</w:t>
+              <w:t>PvA</w:t>
+            </w:r>
+            <w:proofErr w:type="spellEnd"/>
+            <w:r>
+              <w:rPr>
+                <w:b w:val="0"/>
+                <w:bCs w:val="0"/>
+              </w:rPr>
+              <w:t xml:space="preserve"> </w:t>
+            </w:r>
+            <w:r>
+              <w:rPr>
+                <w:b w:val="0"/>
+                <w:bCs w:val="0"/>
+              </w:rPr>
+              <w:t>doelstelling opstellen</w:t>
+            </w:r>
+          </w:p>
+        </w:tc>
+        <w:tc>
+          <w:tcPr>
+            <w:tcW w:w="1752" w:type="dxa"/>
+          </w:tcPr>
+          <w:p>
+            <w:pPr>
+              <w:cnfStyle w:val="000000100000" w:firstRow="0" w:lastRow="0" w:firstColumn="0" w:lastColumn="0" w:oddVBand="0" w:evenVBand="0" w:oddHBand="1" w:evenHBand="0" w:firstRowFirstColumn="0" w:firstRowLastColumn="0" w:lastRowFirstColumn="0" w:lastRowLastColumn="0"/>
+            </w:pPr>
+            <w:r>
+              <w:t>1</w:t>
+            </w:r>
+            <w:r>
+              <w:t>0</w:t>
+            </w:r>
+            <w:r>
+              <w:t xml:space="preserve"> september 2020</w:t>
+            </w:r>
+          </w:p>
+        </w:tc>
+        <w:tc>
+          <w:tcPr>
+            <w:tcW w:w="1733" w:type="dxa"/>
+          </w:tcPr>
+          <w:p>
+            <w:pPr>
+              <w:cnfStyle w:val="000000100000" w:firstRow="0" w:lastRow="0" w:firstColumn="0" w:lastColumn="0" w:oddVBand="0" w:evenVBand="0" w:oddHBand="1" w:evenHBand="0" w:firstRowFirstColumn="0" w:firstRowLastColumn="0" w:lastRowFirstColumn="0" w:lastRowLastColumn="0"/>
+            </w:pPr>
+            <w:r>
+              <w:t>1</w:t>
+            </w:r>
+            <w:r>
+              <w:t>0</w:t>
+            </w:r>
+            <w:r>
+              <w:t xml:space="preserve"> september 2020</w:t>
+            </w:r>
+          </w:p>
+        </w:tc>
+        <w:tc>
+          <w:tcPr>
+            <w:tcW w:w="1658" w:type="dxa"/>
+          </w:tcPr>
+          <w:p>
+            <w:pPr>
+              <w:cnfStyle w:val="000000100000" w:firstRow="0" w:lastRow="0" w:firstColumn="0" w:lastColumn="0" w:oddVBand="0" w:evenVBand="0" w:oddHBand="1" w:evenHBand="0" w:firstRowFirstColumn="0" w:firstRowLastColumn="0" w:lastRowFirstColumn="0" w:lastRowLastColumn="0"/>
+            </w:pPr>
+            <w:r>
+              <w:t xml:space="preserve">2 </w:t>
+            </w:r>
+            <w:r>
+              <w:t>uur</w:t>
+            </w:r>
+          </w:p>
+        </w:tc>
+        <w:tc>
+          <w:tcPr>
+            <w:tcW w:w="1764" w:type="dxa"/>
+          </w:tcPr>
+          <w:p>
+            <w:pPr>
+              <w:cnfStyle w:val="000000100000" w:firstRow="0" w:lastRow="0" w:firstColumn="0" w:lastColumn="0" w:oddVBand="0" w:evenVBand="0" w:oddHBand="1" w:evenHBand="0" w:firstRowFirstColumn="0" w:firstRowLastColumn="0" w:lastRowFirstColumn="0" w:lastRowLastColumn="0"/>
+            </w:pPr>
+            <w:r>
+              <w:t xml:space="preserve">Enes </w:t>
+            </w:r>
+            <w:proofErr w:type="spellStart"/>
+            <w:r>
+              <w:t>Can</w:t>
+            </w:r>
+            <w:proofErr w:type="spellEnd"/>
+            <w:r>
+              <w:t>, Matthijs Verboon, Gijs Bakker, Noah Elstgeest</w:t>
             </w:r>
           </w:p>
         </w:tc>
@@ -2249,7 +2440,7 @@
         <w:tc>
           <w:tcPr>
             <w:cnfStyle w:val="001000000000" w:firstRow="0" w:lastRow="0" w:firstColumn="1" w:lastColumn="0" w:oddVBand="0" w:evenVBand="0" w:oddHBand="0" w:evenHBand="0" w:firstRowFirstColumn="0" w:firstRowLastColumn="0" w:lastRowFirstColumn="0" w:lastRowLastColumn="0"/>
-            <w:tcW w:w="1812" w:type="dxa"/>
+            <w:tcW w:w="2155" w:type="dxa"/>
           </w:tcPr>
           <w:p>
             <w:pPr>
@@ -2258,64 +2449,99 @@
                 <w:bCs w:val="0"/>
               </w:rPr>
             </w:pPr>
+            <w:proofErr w:type="spellStart"/>
             <w:r>
               <w:rPr>
                 <w:b w:val="0"/>
                 <w:bCs w:val="0"/>
               </w:rPr>
-              <w:t>Behoefteanalyse</w:t>
-            </w:r>
-          </w:p>
-        </w:tc>
-        <w:tc>
-          <w:tcPr>
-            <w:tcW w:w="1812" w:type="dxa"/>
+              <w:t>PvA</w:t>
+            </w:r>
+            <w:proofErr w:type="spellEnd"/>
+            <w:r>
+              <w:rPr>
+                <w:b w:val="0"/>
+                <w:bCs w:val="0"/>
+              </w:rPr>
+              <w:t xml:space="preserve"> omschrijving opstellen</w:t>
+            </w:r>
+          </w:p>
+        </w:tc>
+        <w:tc>
+          <w:tcPr>
+            <w:tcW w:w="1752" w:type="dxa"/>
           </w:tcPr>
           <w:p>
             <w:pPr>
               <w:cnfStyle w:val="000000000000" w:firstRow="0" w:lastRow="0" w:firstColumn="0" w:lastColumn="0" w:oddVBand="0" w:evenVBand="0" w:oddHBand="0" w:evenHBand="0" w:firstRowFirstColumn="0" w:firstRowLastColumn="0" w:lastRowFirstColumn="0" w:lastRowLastColumn="0"/>
             </w:pPr>
             <w:r>
-              <w:t>8 september 2020</w:t>
-            </w:r>
-          </w:p>
-        </w:tc>
-        <w:tc>
-          <w:tcPr>
-            <w:tcW w:w="1812" w:type="dxa"/>
+              <w:t>1</w:t>
+            </w:r>
+            <w:r>
+              <w:t>0</w:t>
+            </w:r>
+            <w:r>
+              <w:t xml:space="preserve"> september 2020</w:t>
+            </w:r>
+          </w:p>
+        </w:tc>
+        <w:tc>
+          <w:tcPr>
+            <w:tcW w:w="1733" w:type="dxa"/>
           </w:tcPr>
           <w:p>
             <w:pPr>
               <w:cnfStyle w:val="000000000000" w:firstRow="0" w:lastRow="0" w:firstColumn="0" w:lastColumn="0" w:oddVBand="0" w:evenVBand="0" w:oddHBand="0" w:evenHBand="0" w:firstRowFirstColumn="0" w:firstRowLastColumn="0" w:lastRowFirstColumn="0" w:lastRowLastColumn="0"/>
             </w:pPr>
             <w:r>
-              <w:t>10 september 2020</w:t>
-            </w:r>
-          </w:p>
-        </w:tc>
-        <w:tc>
-          <w:tcPr>
-            <w:tcW w:w="1813" w:type="dxa"/>
+              <w:t>1</w:t>
+            </w:r>
+            <w:r>
+              <w:t>0</w:t>
+            </w:r>
+            <w:r>
+              <w:t xml:space="preserve"> september 2020</w:t>
+            </w:r>
+          </w:p>
+        </w:tc>
+        <w:tc>
+          <w:tcPr>
+            <w:tcW w:w="1658" w:type="dxa"/>
           </w:tcPr>
           <w:p>
             <w:pPr>
               <w:cnfStyle w:val="000000000000" w:firstRow="0" w:lastRow="0" w:firstColumn="0" w:lastColumn="0" w:oddVBand="0" w:evenVBand="0" w:oddHBand="0" w:evenHBand="0" w:firstRowFirstColumn="0" w:firstRowLastColumn="0" w:lastRowFirstColumn="0" w:lastRowLastColumn="0"/>
             </w:pPr>
             <w:r>
-              <w:t>2 dagen</w:t>
-            </w:r>
-          </w:p>
-        </w:tc>
-        <w:tc>
-          <w:tcPr>
-            <w:tcW w:w="1813" w:type="dxa"/>
+              <w:t>2</w:t>
+            </w:r>
+            <w:r>
+              <w:t xml:space="preserve"> </w:t>
+            </w:r>
+            <w:r>
+              <w:t>uur</w:t>
+            </w:r>
+          </w:p>
+        </w:tc>
+        <w:tc>
+          <w:tcPr>
+            <w:tcW w:w="1764" w:type="dxa"/>
           </w:tcPr>
           <w:p>
             <w:pPr>
               <w:cnfStyle w:val="000000000000" w:firstRow="0" w:lastRow="0" w:firstColumn="0" w:lastColumn="0" w:oddVBand="0" w:evenVBand="0" w:oddHBand="0" w:evenHBand="0" w:firstRowFirstColumn="0" w:firstRowLastColumn="0" w:lastRowFirstColumn="0" w:lastRowLastColumn="0"/>
             </w:pPr>
             <w:r>
-              <w:t>Iedereen</w:t>
+              <w:t xml:space="preserve">Enes </w:t>
+            </w:r>
+            <w:proofErr w:type="spellStart"/>
+            <w:r>
+              <w:t>Can</w:t>
+            </w:r>
+            <w:proofErr w:type="spellEnd"/>
+            <w:r>
+              <w:t>, Matthijs Verboon, Gijs Bakker, Noah Elstgeest</w:t>
             </w:r>
           </w:p>
         </w:tc>
@@ -2327,7 +2553,7 @@
         <w:tc>
           <w:tcPr>
             <w:cnfStyle w:val="001000000000" w:firstRow="0" w:lastRow="0" w:firstColumn="1" w:lastColumn="0" w:oddVBand="0" w:evenVBand="0" w:oddHBand="0" w:evenHBand="0" w:firstRowFirstColumn="0" w:firstRowLastColumn="0" w:lastRowFirstColumn="0" w:lastRowLastColumn="0"/>
-            <w:tcW w:w="1812" w:type="dxa"/>
+            <w:tcW w:w="2155" w:type="dxa"/>
           </w:tcPr>
           <w:p>
             <w:pPr>
@@ -2336,18 +2562,27 @@
                 <w:bCs w:val="0"/>
               </w:rPr>
             </w:pPr>
+            <w:proofErr w:type="spellStart"/>
             <w:r>
               <w:rPr>
                 <w:b w:val="0"/>
                 <w:bCs w:val="0"/>
               </w:rPr>
-              <w:t>Plan van Aanpak</w:t>
-            </w:r>
-          </w:p>
-        </w:tc>
-        <w:tc>
-          <w:tcPr>
-            <w:tcW w:w="1812" w:type="dxa"/>
+              <w:t>PvA</w:t>
+            </w:r>
+            <w:proofErr w:type="spellEnd"/>
+            <w:r>
+              <w:rPr>
+                <w:b w:val="0"/>
+                <w:bCs w:val="0"/>
+              </w:rPr>
+              <w:t xml:space="preserve"> projectgroep vermelden</w:t>
+            </w:r>
+          </w:p>
+        </w:tc>
+        <w:tc>
+          <w:tcPr>
+            <w:tcW w:w="1752" w:type="dxa"/>
           </w:tcPr>
           <w:p>
             <w:pPr>
@@ -2360,40 +2595,48 @@
         </w:tc>
         <w:tc>
           <w:tcPr>
-            <w:tcW w:w="1812" w:type="dxa"/>
-          </w:tcPr>
-          <w:p>
-            <w:pPr>
-              <w:cnfStyle w:val="000000100000" w:firstRow="0" w:lastRow="0" w:firstColumn="0" w:lastColumn="0" w:oddVBand="0" w:evenVBand="0" w:oddHBand="1" w:evenHBand="0" w:firstRowFirstColumn="0" w:firstRowLastColumn="0" w:lastRowFirstColumn="0" w:lastRowLastColumn="0"/>
-            </w:pPr>
-            <w:r>
-              <w:t>22 september 2020</w:t>
-            </w:r>
-          </w:p>
-        </w:tc>
-        <w:tc>
-          <w:tcPr>
-            <w:tcW w:w="1813" w:type="dxa"/>
-          </w:tcPr>
-          <w:p>
-            <w:pPr>
-              <w:cnfStyle w:val="000000100000" w:firstRow="0" w:lastRow="0" w:firstColumn="0" w:lastColumn="0" w:oddVBand="0" w:evenVBand="0" w:oddHBand="1" w:evenHBand="0" w:firstRowFirstColumn="0" w:firstRowLastColumn="0" w:lastRowFirstColumn="0" w:lastRowLastColumn="0"/>
-            </w:pPr>
-            <w:r>
-              <w:t>12 dagen</w:t>
-            </w:r>
-          </w:p>
-        </w:tc>
-        <w:tc>
-          <w:tcPr>
-            <w:tcW w:w="1813" w:type="dxa"/>
-          </w:tcPr>
-          <w:p>
-            <w:pPr>
-              <w:cnfStyle w:val="000000100000" w:firstRow="0" w:lastRow="0" w:firstColumn="0" w:lastColumn="0" w:oddVBand="0" w:evenVBand="0" w:oddHBand="1" w:evenHBand="0" w:firstRowFirstColumn="0" w:firstRowLastColumn="0" w:lastRowFirstColumn="0" w:lastRowLastColumn="0"/>
-            </w:pPr>
-            <w:r>
-              <w:t>Iedereen</w:t>
+            <w:tcW w:w="1733" w:type="dxa"/>
+          </w:tcPr>
+          <w:p>
+            <w:pPr>
+              <w:cnfStyle w:val="000000100000" w:firstRow="0" w:lastRow="0" w:firstColumn="0" w:lastColumn="0" w:oddVBand="0" w:evenVBand="0" w:oddHBand="1" w:evenHBand="0" w:firstRowFirstColumn="0" w:firstRowLastColumn="0" w:lastRowFirstColumn="0" w:lastRowLastColumn="0"/>
+            </w:pPr>
+            <w:r>
+              <w:t>10 september 2020</w:t>
+            </w:r>
+          </w:p>
+        </w:tc>
+        <w:tc>
+          <w:tcPr>
+            <w:tcW w:w="1658" w:type="dxa"/>
+          </w:tcPr>
+          <w:p>
+            <w:pPr>
+              <w:cnfStyle w:val="000000100000" w:firstRow="0" w:lastRow="0" w:firstColumn="0" w:lastColumn="0" w:oddVBand="0" w:evenVBand="0" w:oddHBand="1" w:evenHBand="0" w:firstRowFirstColumn="0" w:firstRowLastColumn="0" w:lastRowFirstColumn="0" w:lastRowLastColumn="0"/>
+            </w:pPr>
+            <w:r>
+              <w:t>1 uur</w:t>
+            </w:r>
+          </w:p>
+        </w:tc>
+        <w:tc>
+          <w:tcPr>
+            <w:tcW w:w="1764" w:type="dxa"/>
+          </w:tcPr>
+          <w:p>
+            <w:pPr>
+              <w:cnfStyle w:val="000000100000" w:firstRow="0" w:lastRow="0" w:firstColumn="0" w:lastColumn="0" w:oddVBand="0" w:evenVBand="0" w:oddHBand="1" w:evenHBand="0" w:firstRowFirstColumn="0" w:firstRowLastColumn="0" w:lastRowFirstColumn="0" w:lastRowLastColumn="0"/>
+            </w:pPr>
+            <w:r>
+              <w:t xml:space="preserve">Enes </w:t>
+            </w:r>
+            <w:proofErr w:type="spellStart"/>
+            <w:r>
+              <w:t>Can</w:t>
+            </w:r>
+            <w:proofErr w:type="spellEnd"/>
+            <w:r>
+              <w:t>, Matthijs Verboon, Gijs Bakker, Noah Elstgeest</w:t>
             </w:r>
           </w:p>
         </w:tc>
@@ -2402,7 +2645,7 @@
         <w:tc>
           <w:tcPr>
             <w:cnfStyle w:val="001000000000" w:firstRow="0" w:lastRow="0" w:firstColumn="1" w:lastColumn="0" w:oddVBand="0" w:evenVBand="0" w:oddHBand="0" w:evenHBand="0" w:firstRowFirstColumn="0" w:firstRowLastColumn="0" w:lastRowFirstColumn="0" w:lastRowLastColumn="0"/>
-            <w:tcW w:w="1812" w:type="dxa"/>
+            <w:tcW w:w="2155" w:type="dxa"/>
           </w:tcPr>
           <w:p>
             <w:pPr>
@@ -2411,64 +2654,96 @@
                 <w:bCs w:val="0"/>
               </w:rPr>
             </w:pPr>
+            <w:proofErr w:type="spellStart"/>
             <w:r>
               <w:rPr>
                 <w:b w:val="0"/>
                 <w:bCs w:val="0"/>
               </w:rPr>
-              <w:t>Functioneel Ontwerp</w:t>
-            </w:r>
-          </w:p>
-        </w:tc>
-        <w:tc>
-          <w:tcPr>
-            <w:tcW w:w="1812" w:type="dxa"/>
+              <w:t>PvA</w:t>
+            </w:r>
+            <w:proofErr w:type="spellEnd"/>
+            <w:r>
+              <w:rPr>
+                <w:b w:val="0"/>
+                <w:bCs w:val="0"/>
+              </w:rPr>
+              <w:t xml:space="preserve"> overzicht van benodigde onderdelen opstellen</w:t>
+            </w:r>
+          </w:p>
+        </w:tc>
+        <w:tc>
+          <w:tcPr>
+            <w:tcW w:w="1752" w:type="dxa"/>
           </w:tcPr>
           <w:p>
             <w:pPr>
               <w:cnfStyle w:val="000000000000" w:firstRow="0" w:lastRow="0" w:firstColumn="0" w:lastColumn="0" w:oddVBand="0" w:evenVBand="0" w:oddHBand="0" w:evenHBand="0" w:firstRowFirstColumn="0" w:firstRowLastColumn="0" w:lastRowFirstColumn="0" w:lastRowLastColumn="0"/>
             </w:pPr>
             <w:r>
-              <w:t>22 september 2020</w:t>
-            </w:r>
-          </w:p>
-        </w:tc>
-        <w:tc>
-          <w:tcPr>
-            <w:tcW w:w="1812" w:type="dxa"/>
+              <w:t>1</w:t>
+            </w:r>
+            <w:r>
+              <w:t>1</w:t>
+            </w:r>
+            <w:r>
+              <w:t xml:space="preserve"> september 2020</w:t>
+            </w:r>
+          </w:p>
+        </w:tc>
+        <w:tc>
+          <w:tcPr>
+            <w:tcW w:w="1733" w:type="dxa"/>
           </w:tcPr>
           <w:p>
             <w:pPr>
               <w:cnfStyle w:val="000000000000" w:firstRow="0" w:lastRow="0" w:firstColumn="0" w:lastColumn="0" w:oddVBand="0" w:evenVBand="0" w:oddHBand="0" w:evenHBand="0" w:firstRowFirstColumn="0" w:firstRowLastColumn="0" w:lastRowFirstColumn="0" w:lastRowLastColumn="0"/>
             </w:pPr>
             <w:r>
-              <w:t>1 oktober 2020</w:t>
-            </w:r>
-          </w:p>
-        </w:tc>
-        <w:tc>
-          <w:tcPr>
-            <w:tcW w:w="1813" w:type="dxa"/>
+              <w:t>1</w:t>
+            </w:r>
+            <w:r>
+              <w:t xml:space="preserve">6 </w:t>
+            </w:r>
+            <w:r>
+              <w:t>september 2020</w:t>
+            </w:r>
+          </w:p>
+        </w:tc>
+        <w:tc>
+          <w:tcPr>
+            <w:tcW w:w="1658" w:type="dxa"/>
           </w:tcPr>
           <w:p>
             <w:pPr>
               <w:cnfStyle w:val="000000000000" w:firstRow="0" w:lastRow="0" w:firstColumn="0" w:lastColumn="0" w:oddVBand="0" w:evenVBand="0" w:oddHBand="0" w:evenHBand="0" w:firstRowFirstColumn="0" w:firstRowLastColumn="0" w:lastRowFirstColumn="0" w:lastRowLastColumn="0"/>
             </w:pPr>
             <w:r>
-              <w:t>9 dagen</w:t>
-            </w:r>
-          </w:p>
-        </w:tc>
-        <w:tc>
-          <w:tcPr>
-            <w:tcW w:w="1813" w:type="dxa"/>
+              <w:t>5</w:t>
+            </w:r>
+            <w:r>
+              <w:t xml:space="preserve"> dagen</w:t>
+            </w:r>
+          </w:p>
+        </w:tc>
+        <w:tc>
+          <w:tcPr>
+            <w:tcW w:w="1764" w:type="dxa"/>
           </w:tcPr>
           <w:p>
             <w:pPr>
               <w:cnfStyle w:val="000000000000" w:firstRow="0" w:lastRow="0" w:firstColumn="0" w:lastColumn="0" w:oddVBand="0" w:evenVBand="0" w:oddHBand="0" w:evenHBand="0" w:firstRowFirstColumn="0" w:firstRowLastColumn="0" w:lastRowFirstColumn="0" w:lastRowLastColumn="0"/>
             </w:pPr>
             <w:r>
-              <w:t>Iedereen</w:t>
+              <w:t xml:space="preserve">Enes </w:t>
+            </w:r>
+            <w:proofErr w:type="spellStart"/>
+            <w:r>
+              <w:t>Can</w:t>
+            </w:r>
+            <w:proofErr w:type="spellEnd"/>
+            <w:r>
+              <w:t>, Matthijs Verboon, Gijs Bakker, Noah Elstgeest</w:t>
             </w:r>
           </w:p>
         </w:tc>
@@ -2480,7 +2755,7 @@
         <w:tc>
           <w:tcPr>
             <w:cnfStyle w:val="001000000000" w:firstRow="0" w:lastRow="0" w:firstColumn="1" w:lastColumn="0" w:oddVBand="0" w:evenVBand="0" w:oddHBand="0" w:evenHBand="0" w:firstRowFirstColumn="0" w:firstRowLastColumn="0" w:lastRowFirstColumn="0" w:lastRowLastColumn="0"/>
-            <w:tcW w:w="1812" w:type="dxa"/>
+            <w:tcW w:w="2155" w:type="dxa"/>
           </w:tcPr>
           <w:p>
             <w:pPr>
@@ -2489,51 +2764,66 @@
                 <w:bCs w:val="0"/>
               </w:rPr>
             </w:pPr>
+            <w:proofErr w:type="spellStart"/>
             <w:r>
               <w:rPr>
                 <w:b w:val="0"/>
                 <w:bCs w:val="0"/>
               </w:rPr>
-              <w:t>Technisch Ontwerp</w:t>
-            </w:r>
-          </w:p>
-        </w:tc>
-        <w:tc>
-          <w:tcPr>
-            <w:tcW w:w="1812" w:type="dxa"/>
-          </w:tcPr>
-          <w:p>
-            <w:pPr>
-              <w:cnfStyle w:val="000000100000" w:firstRow="0" w:lastRow="0" w:firstColumn="0" w:lastColumn="0" w:oddVBand="0" w:evenVBand="0" w:oddHBand="1" w:evenHBand="0" w:firstRowFirstColumn="0" w:firstRowLastColumn="0" w:lastRowFirstColumn="0" w:lastRowLastColumn="0"/>
-            </w:pPr>
-            <w:r>
-              <w:t>1 oktober 2020</w:t>
-            </w:r>
-          </w:p>
-        </w:tc>
-        <w:tc>
-          <w:tcPr>
-            <w:tcW w:w="1812" w:type="dxa"/>
-          </w:tcPr>
-          <w:p>
-            <w:pPr>
-              <w:cnfStyle w:val="000000100000" w:firstRow="0" w:lastRow="0" w:firstColumn="0" w:lastColumn="0" w:oddVBand="0" w:evenVBand="0" w:oddHBand="1" w:evenHBand="0" w:firstRowFirstColumn="0" w:firstRowLastColumn="0" w:lastRowFirstColumn="0" w:lastRowLastColumn="0"/>
-            </w:pPr>
-            <w:r>
-              <w:t>12 oktober 2020</w:t>
-            </w:r>
-          </w:p>
-        </w:tc>
-        <w:tc>
-          <w:tcPr>
-            <w:tcW w:w="1813" w:type="dxa"/>
-          </w:tcPr>
-          <w:p>
-            <w:pPr>
-              <w:cnfStyle w:val="000000100000" w:firstRow="0" w:lastRow="0" w:firstColumn="0" w:lastColumn="0" w:oddVBand="0" w:evenVBand="0" w:oddHBand="1" w:evenHBand="0" w:firstRowFirstColumn="0" w:firstRowLastColumn="0" w:lastRowFirstColumn="0" w:lastRowLastColumn="0"/>
-            </w:pPr>
-            <w:r>
-              <w:t>11</w:t>
+              <w:t>PvA</w:t>
+            </w:r>
+            <w:proofErr w:type="spellEnd"/>
+            <w:r>
+              <w:rPr>
+                <w:b w:val="0"/>
+                <w:bCs w:val="0"/>
+              </w:rPr>
+              <w:t xml:space="preserve"> planning opstellen</w:t>
+            </w:r>
+          </w:p>
+        </w:tc>
+        <w:tc>
+          <w:tcPr>
+            <w:tcW w:w="1752" w:type="dxa"/>
+          </w:tcPr>
+          <w:p>
+            <w:pPr>
+              <w:cnfStyle w:val="000000100000" w:firstRow="0" w:lastRow="0" w:firstColumn="0" w:lastColumn="0" w:oddVBand="0" w:evenVBand="0" w:oddHBand="1" w:evenHBand="0" w:firstRowFirstColumn="0" w:firstRowLastColumn="0" w:lastRowFirstColumn="0" w:lastRowLastColumn="0"/>
+            </w:pPr>
+            <w:r>
+              <w:t xml:space="preserve">17 </w:t>
+            </w:r>
+            <w:r>
+              <w:t>september</w:t>
+            </w:r>
+          </w:p>
+        </w:tc>
+        <w:tc>
+          <w:tcPr>
+            <w:tcW w:w="1733" w:type="dxa"/>
+          </w:tcPr>
+          <w:p>
+            <w:pPr>
+              <w:cnfStyle w:val="000000100000" w:firstRow="0" w:lastRow="0" w:firstColumn="0" w:lastColumn="0" w:oddVBand="0" w:evenVBand="0" w:oddHBand="1" w:evenHBand="0" w:firstRowFirstColumn="0" w:firstRowLastColumn="0" w:lastRowFirstColumn="0" w:lastRowLastColumn="0"/>
+            </w:pPr>
+            <w:r>
+              <w:t>22</w:t>
+            </w:r>
+            <w:r>
+              <w:t xml:space="preserve"> september</w:t>
+            </w:r>
+          </w:p>
+        </w:tc>
+        <w:tc>
+          <w:tcPr>
+            <w:tcW w:w="1658" w:type="dxa"/>
+          </w:tcPr>
+          <w:p>
+            <w:pPr>
+              <w:cnfStyle w:val="000000100000" w:firstRow="0" w:lastRow="0" w:firstColumn="0" w:lastColumn="0" w:oddVBand="0" w:evenVBand="0" w:oddHBand="1" w:evenHBand="0" w:firstRowFirstColumn="0" w:firstRowLastColumn="0" w:lastRowFirstColumn="0" w:lastRowLastColumn="0"/>
+            </w:pPr>
+            <w:r>
+              <w:t>5</w:t>
             </w:r>
             <w:r>
               <w:t xml:space="preserve"> dagen</w:t>
@@ -2542,14 +2832,26 @@
         </w:tc>
         <w:tc>
           <w:tcPr>
-            <w:tcW w:w="1813" w:type="dxa"/>
-          </w:tcPr>
-          <w:p>
-            <w:pPr>
-              <w:cnfStyle w:val="000000100000" w:firstRow="0" w:lastRow="0" w:firstColumn="0" w:lastColumn="0" w:oddVBand="0" w:evenVBand="0" w:oddHBand="1" w:evenHBand="0" w:firstRowFirstColumn="0" w:firstRowLastColumn="0" w:lastRowFirstColumn="0" w:lastRowLastColumn="0"/>
-            </w:pPr>
-            <w:r>
-              <w:t>Iedereen</w:t>
+            <w:tcW w:w="1764" w:type="dxa"/>
+          </w:tcPr>
+          <w:p>
+            <w:pPr>
+              <w:cnfStyle w:val="000000100000" w:firstRow="0" w:lastRow="0" w:firstColumn="0" w:lastColumn="0" w:oddVBand="0" w:evenVBand="0" w:oddHBand="1" w:evenHBand="0" w:firstRowFirstColumn="0" w:firstRowLastColumn="0" w:lastRowFirstColumn="0" w:lastRowLastColumn="0"/>
+            </w:pPr>
+            <w:r>
+              <w:t xml:space="preserve">Enes </w:t>
+            </w:r>
+            <w:proofErr w:type="spellStart"/>
+            <w:r>
+              <w:t>Can</w:t>
+            </w:r>
+            <w:proofErr w:type="spellEnd"/>
+            <w:r>
+              <w:t xml:space="preserve">, Matthijs Verboon, Gijs </w:t>
+            </w:r>
+            <w:r>
+              <w:lastRenderedPageBreak/>
+              <w:t>Bakker, Noah Elstgeest</w:t>
             </w:r>
           </w:p>
         </w:tc>
@@ -2558,7 +2860,7 @@
         <w:tc>
           <w:tcPr>
             <w:cnfStyle w:val="001000000000" w:firstRow="0" w:lastRow="0" w:firstColumn="1" w:lastColumn="0" w:oddVBand="0" w:evenVBand="0" w:oddHBand="0" w:evenHBand="0" w:firstRowFirstColumn="0" w:firstRowLastColumn="0" w:lastRowFirstColumn="0" w:lastRowLastColumn="0"/>
-            <w:tcW w:w="1812" w:type="dxa"/>
+            <w:tcW w:w="2155" w:type="dxa"/>
           </w:tcPr>
           <w:p>
             <w:pPr>
@@ -2572,13 +2874,970 @@
                 <w:b w:val="0"/>
                 <w:bCs w:val="0"/>
               </w:rPr>
+              <w:lastRenderedPageBreak/>
+              <w:t>Functioneel Ontwerp</w:t>
+            </w:r>
+          </w:p>
+        </w:tc>
+        <w:tc>
+          <w:tcPr>
+            <w:tcW w:w="1752" w:type="dxa"/>
+          </w:tcPr>
+          <w:p>
+            <w:pPr>
+              <w:cnfStyle w:val="000000000000" w:firstRow="0" w:lastRow="0" w:firstColumn="0" w:lastColumn="0" w:oddVBand="0" w:evenVBand="0" w:oddHBand="0" w:evenHBand="0" w:firstRowFirstColumn="0" w:firstRowLastColumn="0" w:lastRowFirstColumn="0" w:lastRowLastColumn="0"/>
+            </w:pPr>
+            <w:r>
+              <w:t>22 september 2020</w:t>
+            </w:r>
+          </w:p>
+        </w:tc>
+        <w:tc>
+          <w:tcPr>
+            <w:tcW w:w="1733" w:type="dxa"/>
+          </w:tcPr>
+          <w:p>
+            <w:pPr>
+              <w:cnfStyle w:val="000000000000" w:firstRow="0" w:lastRow="0" w:firstColumn="0" w:lastColumn="0" w:oddVBand="0" w:evenVBand="0" w:oddHBand="0" w:evenHBand="0" w:firstRowFirstColumn="0" w:firstRowLastColumn="0" w:lastRowFirstColumn="0" w:lastRowLastColumn="0"/>
+            </w:pPr>
+            <w:r>
+              <w:t>1 oktober</w:t>
+            </w:r>
+          </w:p>
+        </w:tc>
+        <w:tc>
+          <w:tcPr>
+            <w:tcW w:w="1658" w:type="dxa"/>
+          </w:tcPr>
+          <w:p>
+            <w:pPr>
+              <w:cnfStyle w:val="000000000000" w:firstRow="0" w:lastRow="0" w:firstColumn="0" w:lastColumn="0" w:oddVBand="0" w:evenVBand="0" w:oddHBand="0" w:evenHBand="0" w:firstRowFirstColumn="0" w:firstRowLastColumn="0" w:lastRowFirstColumn="0" w:lastRowLastColumn="0"/>
+            </w:pPr>
+            <w:r>
+              <w:t>9 dagen</w:t>
+            </w:r>
+          </w:p>
+        </w:tc>
+        <w:tc>
+          <w:tcPr>
+            <w:tcW w:w="1764" w:type="dxa"/>
+          </w:tcPr>
+          <w:p>
+            <w:pPr>
+              <w:cnfStyle w:val="000000000000" w:firstRow="0" w:lastRow="0" w:firstColumn="0" w:lastColumn="0" w:oddVBand="0" w:evenVBand="0" w:oddHBand="0" w:evenHBand="0" w:firstRowFirstColumn="0" w:firstRowLastColumn="0" w:lastRowFirstColumn="0" w:lastRowLastColumn="0"/>
+            </w:pPr>
+            <w:r>
+              <w:t xml:space="preserve">Enes </w:t>
+            </w:r>
+            <w:proofErr w:type="spellStart"/>
+            <w:r>
+              <w:t>Can</w:t>
+            </w:r>
+            <w:proofErr w:type="spellEnd"/>
+            <w:r>
+              <w:t>, Matthijs Verboon, Gijs Bakker, Noah Elstgeest</w:t>
+            </w:r>
+          </w:p>
+        </w:tc>
+      </w:tr>
+      <w:tr>
+        <w:trPr>
+          <w:cnfStyle w:val="000000100000" w:firstRow="0" w:lastRow="0" w:firstColumn="0" w:lastColumn="0" w:oddVBand="0" w:evenVBand="0" w:oddHBand="1" w:evenHBand="0" w:firstRowFirstColumn="0" w:firstRowLastColumn="0" w:lastRowFirstColumn="0" w:lastRowLastColumn="0"/>
+        </w:trPr>
+        <w:tc>
+          <w:tcPr>
+            <w:cnfStyle w:val="001000000000" w:firstRow="0" w:lastRow="0" w:firstColumn="1" w:lastColumn="0" w:oddVBand="0" w:evenVBand="0" w:oddHBand="0" w:evenHBand="0" w:firstRowFirstColumn="0" w:firstRowLastColumn="0" w:lastRowFirstColumn="0" w:lastRowLastColumn="0"/>
+            <w:tcW w:w="2155" w:type="dxa"/>
+          </w:tcPr>
+          <w:p>
+            <w:pPr>
+              <w:rPr>
+                <w:b w:val="0"/>
+                <w:bCs w:val="0"/>
+                <w:lang w:val="en-US"/>
+              </w:rPr>
+            </w:pPr>
+            <w:r>
+              <w:rPr>
+                <w:b w:val="0"/>
+                <w:bCs w:val="0"/>
+                <w:lang w:val="en-US"/>
+              </w:rPr>
+              <w:t xml:space="preserve">FO Use Case diagram </w:t>
+            </w:r>
+            <w:proofErr w:type="spellStart"/>
+            <w:r>
+              <w:rPr>
+                <w:b w:val="0"/>
+                <w:bCs w:val="0"/>
+                <w:lang w:val="en-US"/>
+              </w:rPr>
+              <w:t>maken</w:t>
+            </w:r>
+            <w:proofErr w:type="spellEnd"/>
+          </w:p>
+        </w:tc>
+        <w:tc>
+          <w:tcPr>
+            <w:tcW w:w="1752" w:type="dxa"/>
+          </w:tcPr>
+          <w:p>
+            <w:pPr>
+              <w:cnfStyle w:val="000000100000" w:firstRow="0" w:lastRow="0" w:firstColumn="0" w:lastColumn="0" w:oddVBand="0" w:evenVBand="0" w:oddHBand="1" w:evenHBand="0" w:firstRowFirstColumn="0" w:firstRowLastColumn="0" w:lastRowFirstColumn="0" w:lastRowLastColumn="0"/>
+              <w:rPr>
+                <w:lang w:val="en-US"/>
+              </w:rPr>
+            </w:pPr>
+            <w:r>
+              <w:t xml:space="preserve">22 september </w:t>
+            </w:r>
+            <w:r>
+              <w:t>2020</w:t>
+            </w:r>
+          </w:p>
+        </w:tc>
+        <w:tc>
+          <w:tcPr>
+            <w:tcW w:w="1733" w:type="dxa"/>
+          </w:tcPr>
+          <w:p>
+            <w:pPr>
+              <w:cnfStyle w:val="000000100000" w:firstRow="0" w:lastRow="0" w:firstColumn="0" w:lastColumn="0" w:oddVBand="0" w:evenVBand="0" w:oddHBand="1" w:evenHBand="0" w:firstRowFirstColumn="0" w:firstRowLastColumn="0" w:lastRowFirstColumn="0" w:lastRowLastColumn="0"/>
+              <w:rPr>
+                <w:lang w:val="en-US"/>
+              </w:rPr>
+            </w:pPr>
+            <w:r>
+              <w:rPr>
+                <w:lang w:val="en-US"/>
+              </w:rPr>
+              <w:t xml:space="preserve">22 </w:t>
+            </w:r>
+            <w:proofErr w:type="spellStart"/>
+            <w:r>
+              <w:rPr>
+                <w:lang w:val="en-US"/>
+              </w:rPr>
+              <w:t>september</w:t>
+            </w:r>
+            <w:proofErr w:type="spellEnd"/>
+            <w:r>
+              <w:rPr>
+                <w:lang w:val="en-US"/>
+              </w:rPr>
+              <w:t xml:space="preserve"> 2020</w:t>
+            </w:r>
+          </w:p>
+        </w:tc>
+        <w:tc>
+          <w:tcPr>
+            <w:tcW w:w="1658" w:type="dxa"/>
+          </w:tcPr>
+          <w:p>
+            <w:pPr>
+              <w:cnfStyle w:val="000000100000" w:firstRow="0" w:lastRow="0" w:firstColumn="0" w:lastColumn="0" w:oddVBand="0" w:evenVBand="0" w:oddHBand="1" w:evenHBand="0" w:firstRowFirstColumn="0" w:firstRowLastColumn="0" w:lastRowFirstColumn="0" w:lastRowLastColumn="0"/>
+              <w:rPr>
+                <w:lang w:val="en-US"/>
+              </w:rPr>
+            </w:pPr>
+            <w:r>
+              <w:rPr>
+                <w:lang w:val="en-US"/>
+              </w:rPr>
+              <w:t xml:space="preserve">1 </w:t>
+            </w:r>
+            <w:proofErr w:type="spellStart"/>
+            <w:r>
+              <w:rPr>
+                <w:lang w:val="en-US"/>
+              </w:rPr>
+              <w:t>dag</w:t>
+            </w:r>
+            <w:proofErr w:type="spellEnd"/>
+          </w:p>
+        </w:tc>
+        <w:tc>
+          <w:tcPr>
+            <w:tcW w:w="1764" w:type="dxa"/>
+          </w:tcPr>
+          <w:p>
+            <w:pPr>
+              <w:cnfStyle w:val="000000100000" w:firstRow="0" w:lastRow="0" w:firstColumn="0" w:lastColumn="0" w:oddVBand="0" w:evenVBand="0" w:oddHBand="1" w:evenHBand="0" w:firstRowFirstColumn="0" w:firstRowLastColumn="0" w:lastRowFirstColumn="0" w:lastRowLastColumn="0"/>
+            </w:pPr>
+            <w:r>
+              <w:t xml:space="preserve">Enes </w:t>
+            </w:r>
+            <w:proofErr w:type="spellStart"/>
+            <w:r>
+              <w:t>Can</w:t>
+            </w:r>
+            <w:proofErr w:type="spellEnd"/>
+            <w:r>
+              <w:t>, Matthijs Verboon, Gijs Bakker, Noah Elstgeest</w:t>
+            </w:r>
+          </w:p>
+        </w:tc>
+      </w:tr>
+      <w:tr>
+        <w:tc>
+          <w:tcPr>
+            <w:cnfStyle w:val="001000000000" w:firstRow="0" w:lastRow="0" w:firstColumn="1" w:lastColumn="0" w:oddVBand="0" w:evenVBand="0" w:oddHBand="0" w:evenHBand="0" w:firstRowFirstColumn="0" w:firstRowLastColumn="0" w:lastRowFirstColumn="0" w:lastRowLastColumn="0"/>
+            <w:tcW w:w="2155" w:type="dxa"/>
+          </w:tcPr>
+          <w:p>
+            <w:pPr>
+              <w:rPr>
+                <w:b w:val="0"/>
+                <w:bCs w:val="0"/>
+              </w:rPr>
+            </w:pPr>
+            <w:r>
+              <w:rPr>
+                <w:b w:val="0"/>
+                <w:bCs w:val="0"/>
+              </w:rPr>
+              <w:t xml:space="preserve">FO </w:t>
+            </w:r>
+            <w:proofErr w:type="spellStart"/>
+            <w:r>
+              <w:rPr>
+                <w:b w:val="0"/>
+                <w:bCs w:val="0"/>
+              </w:rPr>
+              <w:t>Use</w:t>
+            </w:r>
+            <w:proofErr w:type="spellEnd"/>
+            <w:r>
+              <w:rPr>
+                <w:b w:val="0"/>
+                <w:bCs w:val="0"/>
+              </w:rPr>
+              <w:t xml:space="preserve"> Case beschrijvingen maken</w:t>
+            </w:r>
+          </w:p>
+        </w:tc>
+        <w:tc>
+          <w:tcPr>
+            <w:tcW w:w="1752" w:type="dxa"/>
+          </w:tcPr>
+          <w:p>
+            <w:pPr>
+              <w:cnfStyle w:val="000000000000" w:firstRow="0" w:lastRow="0" w:firstColumn="0" w:lastColumn="0" w:oddVBand="0" w:evenVBand="0" w:oddHBand="0" w:evenHBand="0" w:firstRowFirstColumn="0" w:firstRowLastColumn="0" w:lastRowFirstColumn="0" w:lastRowLastColumn="0"/>
+            </w:pPr>
+            <w:r>
+              <w:rPr>
+                <w:lang w:val="en-US"/>
+              </w:rPr>
+              <w:t xml:space="preserve">22 </w:t>
+            </w:r>
+            <w:proofErr w:type="spellStart"/>
+            <w:r>
+              <w:rPr>
+                <w:lang w:val="en-US"/>
+              </w:rPr>
+              <w:t>september</w:t>
+            </w:r>
+            <w:proofErr w:type="spellEnd"/>
+            <w:r>
+              <w:rPr>
+                <w:lang w:val="en-US"/>
+              </w:rPr>
+              <w:t xml:space="preserve"> 2020</w:t>
+            </w:r>
+          </w:p>
+        </w:tc>
+        <w:tc>
+          <w:tcPr>
+            <w:tcW w:w="1733" w:type="dxa"/>
+          </w:tcPr>
+          <w:p>
+            <w:pPr>
+              <w:cnfStyle w:val="000000000000" w:firstRow="0" w:lastRow="0" w:firstColumn="0" w:lastColumn="0" w:oddVBand="0" w:evenVBand="0" w:oddHBand="0" w:evenHBand="0" w:firstRowFirstColumn="0" w:firstRowLastColumn="0" w:lastRowFirstColumn="0" w:lastRowLastColumn="0"/>
+            </w:pPr>
+            <w:r>
+              <w:rPr>
+                <w:lang w:val="en-US"/>
+              </w:rPr>
+              <w:t xml:space="preserve">22 </w:t>
+            </w:r>
+            <w:proofErr w:type="spellStart"/>
+            <w:r>
+              <w:rPr>
+                <w:lang w:val="en-US"/>
+              </w:rPr>
+              <w:t>september</w:t>
+            </w:r>
+            <w:proofErr w:type="spellEnd"/>
+            <w:r>
+              <w:rPr>
+                <w:lang w:val="en-US"/>
+              </w:rPr>
+              <w:t xml:space="preserve"> 2020</w:t>
+            </w:r>
+          </w:p>
+        </w:tc>
+        <w:tc>
+          <w:tcPr>
+            <w:tcW w:w="1658" w:type="dxa"/>
+          </w:tcPr>
+          <w:p>
+            <w:pPr>
+              <w:cnfStyle w:val="000000000000" w:firstRow="0" w:lastRow="0" w:firstColumn="0" w:lastColumn="0" w:oddVBand="0" w:evenVBand="0" w:oddHBand="0" w:evenHBand="0" w:firstRowFirstColumn="0" w:firstRowLastColumn="0" w:lastRowFirstColumn="0" w:lastRowLastColumn="0"/>
+            </w:pPr>
+            <w:r>
+              <w:t>1 dag</w:t>
+            </w:r>
+          </w:p>
+        </w:tc>
+        <w:tc>
+          <w:tcPr>
+            <w:tcW w:w="1764" w:type="dxa"/>
+          </w:tcPr>
+          <w:p>
+            <w:pPr>
+              <w:cnfStyle w:val="000000000000" w:firstRow="0" w:lastRow="0" w:firstColumn="0" w:lastColumn="0" w:oddVBand="0" w:evenVBand="0" w:oddHBand="0" w:evenHBand="0" w:firstRowFirstColumn="0" w:firstRowLastColumn="0" w:lastRowFirstColumn="0" w:lastRowLastColumn="0"/>
+            </w:pPr>
+            <w:r>
+              <w:t xml:space="preserve">Enes </w:t>
+            </w:r>
+            <w:proofErr w:type="spellStart"/>
+            <w:r>
+              <w:t>Can</w:t>
+            </w:r>
+            <w:proofErr w:type="spellEnd"/>
+            <w:r>
+              <w:t>, Matthijs Verboon, Gijs Bakker, Noah Elstgeest</w:t>
+            </w:r>
+          </w:p>
+        </w:tc>
+      </w:tr>
+      <w:tr>
+        <w:trPr>
+          <w:cnfStyle w:val="000000100000" w:firstRow="0" w:lastRow="0" w:firstColumn="0" w:lastColumn="0" w:oddVBand="0" w:evenVBand="0" w:oddHBand="1" w:evenHBand="0" w:firstRowFirstColumn="0" w:firstRowLastColumn="0" w:lastRowFirstColumn="0" w:lastRowLastColumn="0"/>
+        </w:trPr>
+        <w:tc>
+          <w:tcPr>
+            <w:cnfStyle w:val="001000000000" w:firstRow="0" w:lastRow="0" w:firstColumn="1" w:lastColumn="0" w:oddVBand="0" w:evenVBand="0" w:oddHBand="0" w:evenHBand="0" w:firstRowFirstColumn="0" w:firstRowLastColumn="0" w:lastRowFirstColumn="0" w:lastRowLastColumn="0"/>
+            <w:tcW w:w="2155" w:type="dxa"/>
+          </w:tcPr>
+          <w:p>
+            <w:pPr>
+              <w:rPr>
+                <w:b w:val="0"/>
+                <w:bCs w:val="0"/>
+              </w:rPr>
+            </w:pPr>
+            <w:r>
+              <w:rPr>
+                <w:b w:val="0"/>
+                <w:bCs w:val="0"/>
+              </w:rPr>
+              <w:t>FO Navigatiediagram maken</w:t>
+            </w:r>
+          </w:p>
+        </w:tc>
+        <w:tc>
+          <w:tcPr>
+            <w:tcW w:w="1752" w:type="dxa"/>
+          </w:tcPr>
+          <w:p>
+            <w:pPr>
+              <w:cnfStyle w:val="000000100000" w:firstRow="0" w:lastRow="0" w:firstColumn="0" w:lastColumn="0" w:oddVBand="0" w:evenVBand="0" w:oddHBand="1" w:evenHBand="0" w:firstRowFirstColumn="0" w:firstRowLastColumn="0" w:lastRowFirstColumn="0" w:lastRowLastColumn="0"/>
+            </w:pPr>
+            <w:r>
+              <w:t>23 september 2020</w:t>
+            </w:r>
+          </w:p>
+        </w:tc>
+        <w:tc>
+          <w:tcPr>
+            <w:tcW w:w="1733" w:type="dxa"/>
+          </w:tcPr>
+          <w:p>
+            <w:pPr>
+              <w:cnfStyle w:val="000000100000" w:firstRow="0" w:lastRow="0" w:firstColumn="0" w:lastColumn="0" w:oddVBand="0" w:evenVBand="0" w:oddHBand="1" w:evenHBand="0" w:firstRowFirstColumn="0" w:firstRowLastColumn="0" w:lastRowFirstColumn="0" w:lastRowLastColumn="0"/>
+            </w:pPr>
+            <w:r>
+              <w:t>25 oktober 2020</w:t>
+            </w:r>
+          </w:p>
+        </w:tc>
+        <w:tc>
+          <w:tcPr>
+            <w:tcW w:w="1658" w:type="dxa"/>
+          </w:tcPr>
+          <w:p>
+            <w:pPr>
+              <w:cnfStyle w:val="000000100000" w:firstRow="0" w:lastRow="0" w:firstColumn="0" w:lastColumn="0" w:oddVBand="0" w:evenVBand="0" w:oddHBand="1" w:evenHBand="0" w:firstRowFirstColumn="0" w:firstRowLastColumn="0" w:lastRowFirstColumn="0" w:lastRowLastColumn="0"/>
+            </w:pPr>
+            <w:r>
+              <w:t>2 dagen</w:t>
+            </w:r>
+          </w:p>
+        </w:tc>
+        <w:tc>
+          <w:tcPr>
+            <w:tcW w:w="1764" w:type="dxa"/>
+          </w:tcPr>
+          <w:p>
+            <w:pPr>
+              <w:cnfStyle w:val="000000100000" w:firstRow="0" w:lastRow="0" w:firstColumn="0" w:lastColumn="0" w:oddVBand="0" w:evenVBand="0" w:oddHBand="1" w:evenHBand="0" w:firstRowFirstColumn="0" w:firstRowLastColumn="0" w:lastRowFirstColumn="0" w:lastRowLastColumn="0"/>
+            </w:pPr>
+            <w:r>
+              <w:t xml:space="preserve">Enes </w:t>
+            </w:r>
+            <w:proofErr w:type="spellStart"/>
+            <w:r>
+              <w:t>Can</w:t>
+            </w:r>
+            <w:proofErr w:type="spellEnd"/>
+            <w:r>
+              <w:t>, Matthijs Verboon, Gijs Bakker, Noah Elstgeest</w:t>
+            </w:r>
+          </w:p>
+        </w:tc>
+      </w:tr>
+      <w:tr>
+        <w:tc>
+          <w:tcPr>
+            <w:cnfStyle w:val="001000000000" w:firstRow="0" w:lastRow="0" w:firstColumn="1" w:lastColumn="0" w:oddVBand="0" w:evenVBand="0" w:oddHBand="0" w:evenHBand="0" w:firstRowFirstColumn="0" w:firstRowLastColumn="0" w:lastRowFirstColumn="0" w:lastRowLastColumn="0"/>
+            <w:tcW w:w="2155" w:type="dxa"/>
+          </w:tcPr>
+          <w:p>
+            <w:pPr>
+              <w:rPr>
+                <w:b w:val="0"/>
+                <w:bCs w:val="0"/>
+              </w:rPr>
+            </w:pPr>
+            <w:r>
+              <w:rPr>
+                <w:b w:val="0"/>
+                <w:bCs w:val="0"/>
+              </w:rPr>
+              <w:t>FO Lijst van schermen maken</w:t>
+            </w:r>
+          </w:p>
+        </w:tc>
+        <w:tc>
+          <w:tcPr>
+            <w:tcW w:w="1752" w:type="dxa"/>
+          </w:tcPr>
+          <w:p>
+            <w:pPr>
+              <w:cnfStyle w:val="000000000000" w:firstRow="0" w:lastRow="0" w:firstColumn="0" w:lastColumn="0" w:oddVBand="0" w:evenVBand="0" w:oddHBand="0" w:evenHBand="0" w:firstRowFirstColumn="0" w:firstRowLastColumn="0" w:lastRowFirstColumn="0" w:lastRowLastColumn="0"/>
+            </w:pPr>
+            <w:r>
+              <w:t>26 september 2020</w:t>
+            </w:r>
+          </w:p>
+        </w:tc>
+        <w:tc>
+          <w:tcPr>
+            <w:tcW w:w="1733" w:type="dxa"/>
+          </w:tcPr>
+          <w:p>
+            <w:pPr>
+              <w:cnfStyle w:val="000000000000" w:firstRow="0" w:lastRow="0" w:firstColumn="0" w:lastColumn="0" w:oddVBand="0" w:evenVBand="0" w:oddHBand="0" w:evenHBand="0" w:firstRowFirstColumn="0" w:firstRowLastColumn="0" w:lastRowFirstColumn="0" w:lastRowLastColumn="0"/>
+            </w:pPr>
+            <w:r>
+              <w:t>27 september 2020</w:t>
+            </w:r>
+          </w:p>
+        </w:tc>
+        <w:tc>
+          <w:tcPr>
+            <w:tcW w:w="1658" w:type="dxa"/>
+          </w:tcPr>
+          <w:p>
+            <w:pPr>
+              <w:cnfStyle w:val="000000000000" w:firstRow="0" w:lastRow="0" w:firstColumn="0" w:lastColumn="0" w:oddVBand="0" w:evenVBand="0" w:oddHBand="0" w:evenHBand="0" w:firstRowFirstColumn="0" w:firstRowLastColumn="0" w:lastRowFirstColumn="0" w:lastRowLastColumn="0"/>
+            </w:pPr>
+            <w:r>
+              <w:t>1 dag</w:t>
+            </w:r>
+          </w:p>
+        </w:tc>
+        <w:tc>
+          <w:tcPr>
+            <w:tcW w:w="1764" w:type="dxa"/>
+          </w:tcPr>
+          <w:p>
+            <w:pPr>
+              <w:cnfStyle w:val="000000000000" w:firstRow="0" w:lastRow="0" w:firstColumn="0" w:lastColumn="0" w:oddVBand="0" w:evenVBand="0" w:oddHBand="0" w:evenHBand="0" w:firstRowFirstColumn="0" w:firstRowLastColumn="0" w:lastRowFirstColumn="0" w:lastRowLastColumn="0"/>
+            </w:pPr>
+            <w:r>
+              <w:t xml:space="preserve">Enes </w:t>
+            </w:r>
+            <w:proofErr w:type="spellStart"/>
+            <w:r>
+              <w:t>Can</w:t>
+            </w:r>
+            <w:proofErr w:type="spellEnd"/>
+            <w:r>
+              <w:t>, Matthijs Verboon, Gijs Bakker, Noah Elstgeest</w:t>
+            </w:r>
+          </w:p>
+        </w:tc>
+      </w:tr>
+      <w:tr>
+        <w:trPr>
+          <w:cnfStyle w:val="000000100000" w:firstRow="0" w:lastRow="0" w:firstColumn="0" w:lastColumn="0" w:oddVBand="0" w:evenVBand="0" w:oddHBand="1" w:evenHBand="0" w:firstRowFirstColumn="0" w:firstRowLastColumn="0" w:lastRowFirstColumn="0" w:lastRowLastColumn="0"/>
+        </w:trPr>
+        <w:tc>
+          <w:tcPr>
+            <w:cnfStyle w:val="001000000000" w:firstRow="0" w:lastRow="0" w:firstColumn="1" w:lastColumn="0" w:oddVBand="0" w:evenVBand="0" w:oddHBand="0" w:evenHBand="0" w:firstRowFirstColumn="0" w:firstRowLastColumn="0" w:lastRowFirstColumn="0" w:lastRowLastColumn="0"/>
+            <w:tcW w:w="2155" w:type="dxa"/>
+          </w:tcPr>
+          <w:p>
+            <w:pPr>
+              <w:rPr>
+                <w:b w:val="0"/>
+                <w:bCs w:val="0"/>
+              </w:rPr>
+            </w:pPr>
+            <w:r>
+              <w:rPr>
+                <w:b w:val="0"/>
+                <w:bCs w:val="0"/>
+              </w:rPr>
+              <w:t>FO Schermontwerpen opstellen</w:t>
+            </w:r>
+          </w:p>
+        </w:tc>
+        <w:tc>
+          <w:tcPr>
+            <w:tcW w:w="1752" w:type="dxa"/>
+          </w:tcPr>
+          <w:p>
+            <w:pPr>
+              <w:cnfStyle w:val="000000100000" w:firstRow="0" w:lastRow="0" w:firstColumn="0" w:lastColumn="0" w:oddVBand="0" w:evenVBand="0" w:oddHBand="1" w:evenHBand="0" w:firstRowFirstColumn="0" w:firstRowLastColumn="0" w:lastRowFirstColumn="0" w:lastRowLastColumn="0"/>
+            </w:pPr>
+            <w:r>
+              <w:t>28 september 2020</w:t>
+            </w:r>
+          </w:p>
+        </w:tc>
+        <w:tc>
+          <w:tcPr>
+            <w:tcW w:w="1733" w:type="dxa"/>
+          </w:tcPr>
+          <w:p>
+            <w:pPr>
+              <w:cnfStyle w:val="000000100000" w:firstRow="0" w:lastRow="0" w:firstColumn="0" w:lastColumn="0" w:oddVBand="0" w:evenVBand="0" w:oddHBand="1" w:evenHBand="0" w:firstRowFirstColumn="0" w:firstRowLastColumn="0" w:lastRowFirstColumn="0" w:lastRowLastColumn="0"/>
+            </w:pPr>
+            <w:r>
+              <w:t>1 oktober 2020</w:t>
+            </w:r>
+          </w:p>
+        </w:tc>
+        <w:tc>
+          <w:tcPr>
+            <w:tcW w:w="1658" w:type="dxa"/>
+          </w:tcPr>
+          <w:p>
+            <w:pPr>
+              <w:cnfStyle w:val="000000100000" w:firstRow="0" w:lastRow="0" w:firstColumn="0" w:lastColumn="0" w:oddVBand="0" w:evenVBand="0" w:oddHBand="1" w:evenHBand="0" w:firstRowFirstColumn="0" w:firstRowLastColumn="0" w:lastRowFirstColumn="0" w:lastRowLastColumn="0"/>
+            </w:pPr>
+            <w:r>
+              <w:t>3 dagen</w:t>
+            </w:r>
+          </w:p>
+        </w:tc>
+        <w:tc>
+          <w:tcPr>
+            <w:tcW w:w="1764" w:type="dxa"/>
+          </w:tcPr>
+          <w:p>
+            <w:pPr>
+              <w:cnfStyle w:val="000000100000" w:firstRow="0" w:lastRow="0" w:firstColumn="0" w:lastColumn="0" w:oddVBand="0" w:evenVBand="0" w:oddHBand="1" w:evenHBand="0" w:firstRowFirstColumn="0" w:firstRowLastColumn="0" w:lastRowFirstColumn="0" w:lastRowLastColumn="0"/>
+            </w:pPr>
+            <w:r>
+              <w:t xml:space="preserve">Enes </w:t>
+            </w:r>
+            <w:proofErr w:type="spellStart"/>
+            <w:r>
+              <w:t>Can</w:t>
+            </w:r>
+            <w:proofErr w:type="spellEnd"/>
+            <w:r>
+              <w:t>, Matthijs Verboon, Gijs Bakker, Noah Elstgeest</w:t>
+            </w:r>
+          </w:p>
+        </w:tc>
+      </w:tr>
+      <w:tr>
+        <w:tc>
+          <w:tcPr>
+            <w:cnfStyle w:val="001000000000" w:firstRow="0" w:lastRow="0" w:firstColumn="1" w:lastColumn="0" w:oddVBand="0" w:evenVBand="0" w:oddHBand="0" w:evenHBand="0" w:firstRowFirstColumn="0" w:firstRowLastColumn="0" w:lastRowFirstColumn="0" w:lastRowLastColumn="0"/>
+            <w:tcW w:w="2155" w:type="dxa"/>
+          </w:tcPr>
+          <w:p>
+            <w:pPr>
+              <w:rPr>
+                <w:b w:val="0"/>
+                <w:bCs w:val="0"/>
+              </w:rPr>
+            </w:pPr>
+            <w:r>
+              <w:rPr>
+                <w:b w:val="0"/>
+                <w:bCs w:val="0"/>
+              </w:rPr>
+              <w:t>Technisch Ontwerp</w:t>
+            </w:r>
+          </w:p>
+        </w:tc>
+        <w:tc>
+          <w:tcPr>
+            <w:tcW w:w="1752" w:type="dxa"/>
+          </w:tcPr>
+          <w:p>
+            <w:pPr>
+              <w:cnfStyle w:val="000000000000" w:firstRow="0" w:lastRow="0" w:firstColumn="0" w:lastColumn="0" w:oddVBand="0" w:evenVBand="0" w:oddHBand="0" w:evenHBand="0" w:firstRowFirstColumn="0" w:firstRowLastColumn="0" w:lastRowFirstColumn="0" w:lastRowLastColumn="0"/>
+            </w:pPr>
+            <w:r>
+              <w:t>1 oktober 2020</w:t>
+            </w:r>
+          </w:p>
+        </w:tc>
+        <w:tc>
+          <w:tcPr>
+            <w:tcW w:w="1733" w:type="dxa"/>
+          </w:tcPr>
+          <w:p>
+            <w:pPr>
+              <w:cnfStyle w:val="000000000000" w:firstRow="0" w:lastRow="0" w:firstColumn="0" w:lastColumn="0" w:oddVBand="0" w:evenVBand="0" w:oddHBand="0" w:evenHBand="0" w:firstRowFirstColumn="0" w:firstRowLastColumn="0" w:lastRowFirstColumn="0" w:lastRowLastColumn="0"/>
+            </w:pPr>
+            <w:r>
+              <w:t>12 oktober</w:t>
+            </w:r>
+          </w:p>
+        </w:tc>
+        <w:tc>
+          <w:tcPr>
+            <w:tcW w:w="1658" w:type="dxa"/>
+          </w:tcPr>
+          <w:p>
+            <w:pPr>
+              <w:cnfStyle w:val="000000000000" w:firstRow="0" w:lastRow="0" w:firstColumn="0" w:lastColumn="0" w:oddVBand="0" w:evenVBand="0" w:oddHBand="0" w:evenHBand="0" w:firstRowFirstColumn="0" w:firstRowLastColumn="0" w:lastRowFirstColumn="0" w:lastRowLastColumn="0"/>
+            </w:pPr>
+            <w:r>
+              <w:t>11 dagen</w:t>
+            </w:r>
+          </w:p>
+        </w:tc>
+        <w:tc>
+          <w:tcPr>
+            <w:tcW w:w="1764" w:type="dxa"/>
+          </w:tcPr>
+          <w:p>
+            <w:pPr>
+              <w:cnfStyle w:val="000000000000" w:firstRow="0" w:lastRow="0" w:firstColumn="0" w:lastColumn="0" w:oddVBand="0" w:evenVBand="0" w:oddHBand="0" w:evenHBand="0" w:firstRowFirstColumn="0" w:firstRowLastColumn="0" w:lastRowFirstColumn="0" w:lastRowLastColumn="0"/>
+            </w:pPr>
+            <w:r>
+              <w:t xml:space="preserve">Enes </w:t>
+            </w:r>
+            <w:proofErr w:type="spellStart"/>
+            <w:r>
+              <w:t>Can</w:t>
+            </w:r>
+            <w:proofErr w:type="spellEnd"/>
+            <w:r>
+              <w:t>, Matthijs Verboon, Gijs Bakker, Noah Elstgeest</w:t>
+            </w:r>
+          </w:p>
+        </w:tc>
+      </w:tr>
+      <w:tr>
+        <w:trPr>
+          <w:cnfStyle w:val="000000100000" w:firstRow="0" w:lastRow="0" w:firstColumn="0" w:lastColumn="0" w:oddVBand="0" w:evenVBand="0" w:oddHBand="1" w:evenHBand="0" w:firstRowFirstColumn="0" w:firstRowLastColumn="0" w:lastRowFirstColumn="0" w:lastRowLastColumn="0"/>
+        </w:trPr>
+        <w:tc>
+          <w:tcPr>
+            <w:cnfStyle w:val="001000000000" w:firstRow="0" w:lastRow="0" w:firstColumn="1" w:lastColumn="0" w:oddVBand="0" w:evenVBand="0" w:oddHBand="0" w:evenHBand="0" w:firstRowFirstColumn="0" w:firstRowLastColumn="0" w:lastRowFirstColumn="0" w:lastRowLastColumn="0"/>
+            <w:tcW w:w="2155" w:type="dxa"/>
+          </w:tcPr>
+          <w:p>
+            <w:pPr>
+              <w:rPr>
+                <w:b w:val="0"/>
+                <w:bCs w:val="0"/>
+              </w:rPr>
+            </w:pPr>
+            <w:r>
+              <w:rPr>
+                <w:b w:val="0"/>
+                <w:bCs w:val="0"/>
+              </w:rPr>
+              <w:t>TO Klassendiagram maken</w:t>
+            </w:r>
+          </w:p>
+        </w:tc>
+        <w:tc>
+          <w:tcPr>
+            <w:tcW w:w="1752" w:type="dxa"/>
+          </w:tcPr>
+          <w:p>
+            <w:pPr>
+              <w:cnfStyle w:val="000000100000" w:firstRow="0" w:lastRow="0" w:firstColumn="0" w:lastColumn="0" w:oddVBand="0" w:evenVBand="0" w:oddHBand="1" w:evenHBand="0" w:firstRowFirstColumn="0" w:firstRowLastColumn="0" w:lastRowFirstColumn="0" w:lastRowLastColumn="0"/>
+            </w:pPr>
+            <w:r>
+              <w:t>1 oktober 2020</w:t>
+            </w:r>
+          </w:p>
+        </w:tc>
+        <w:tc>
+          <w:tcPr>
+            <w:tcW w:w="1733" w:type="dxa"/>
+          </w:tcPr>
+          <w:p>
+            <w:pPr>
+              <w:cnfStyle w:val="000000100000" w:firstRow="0" w:lastRow="0" w:firstColumn="0" w:lastColumn="0" w:oddVBand="0" w:evenVBand="0" w:oddHBand="1" w:evenHBand="0" w:firstRowFirstColumn="0" w:firstRowLastColumn="0" w:lastRowFirstColumn="0" w:lastRowLastColumn="0"/>
+            </w:pPr>
+            <w:r>
+              <w:t>8 oktober 2020</w:t>
+            </w:r>
+          </w:p>
+        </w:tc>
+        <w:tc>
+          <w:tcPr>
+            <w:tcW w:w="1658" w:type="dxa"/>
+          </w:tcPr>
+          <w:p>
+            <w:pPr>
+              <w:cnfStyle w:val="000000100000" w:firstRow="0" w:lastRow="0" w:firstColumn="0" w:lastColumn="0" w:oddVBand="0" w:evenVBand="0" w:oddHBand="1" w:evenHBand="0" w:firstRowFirstColumn="0" w:firstRowLastColumn="0" w:lastRowFirstColumn="0" w:lastRowLastColumn="0"/>
+            </w:pPr>
+            <w:r>
+              <w:t>7 dagen</w:t>
+            </w:r>
+          </w:p>
+        </w:tc>
+        <w:tc>
+          <w:tcPr>
+            <w:tcW w:w="1764" w:type="dxa"/>
+          </w:tcPr>
+          <w:p>
+            <w:pPr>
+              <w:cnfStyle w:val="000000100000" w:firstRow="0" w:lastRow="0" w:firstColumn="0" w:lastColumn="0" w:oddVBand="0" w:evenVBand="0" w:oddHBand="1" w:evenHBand="0" w:firstRowFirstColumn="0" w:firstRowLastColumn="0" w:lastRowFirstColumn="0" w:lastRowLastColumn="0"/>
+            </w:pPr>
+            <w:r>
+              <w:t xml:space="preserve">Enes </w:t>
+            </w:r>
+            <w:proofErr w:type="spellStart"/>
+            <w:r>
+              <w:t>Can</w:t>
+            </w:r>
+            <w:proofErr w:type="spellEnd"/>
+            <w:r>
+              <w:t>, Matthijs Verboon, Gijs Bakker, Noah Elstgeest</w:t>
+            </w:r>
+          </w:p>
+        </w:tc>
+      </w:tr>
+      <w:tr>
+        <w:tc>
+          <w:tcPr>
+            <w:cnfStyle w:val="001000000000" w:firstRow="0" w:lastRow="0" w:firstColumn="1" w:lastColumn="0" w:oddVBand="0" w:evenVBand="0" w:oddHBand="0" w:evenHBand="0" w:firstRowFirstColumn="0" w:firstRowLastColumn="0" w:lastRowFirstColumn="0" w:lastRowLastColumn="0"/>
+            <w:tcW w:w="2155" w:type="dxa"/>
+          </w:tcPr>
+          <w:p>
+            <w:pPr>
+              <w:rPr>
+                <w:b w:val="0"/>
+                <w:bCs w:val="0"/>
+              </w:rPr>
+            </w:pPr>
+            <w:r>
+              <w:rPr>
+                <w:b w:val="0"/>
+                <w:bCs w:val="0"/>
+              </w:rPr>
+              <w:t>TO ERD maken</w:t>
+            </w:r>
+          </w:p>
+        </w:tc>
+        <w:tc>
+          <w:tcPr>
+            <w:tcW w:w="1752" w:type="dxa"/>
+          </w:tcPr>
+          <w:p>
+            <w:pPr>
+              <w:cnfStyle w:val="000000000000" w:firstRow="0" w:lastRow="0" w:firstColumn="0" w:lastColumn="0" w:oddVBand="0" w:evenVBand="0" w:oddHBand="0" w:evenHBand="0" w:firstRowFirstColumn="0" w:firstRowLastColumn="0" w:lastRowFirstColumn="0" w:lastRowLastColumn="0"/>
+            </w:pPr>
+            <w:r>
+              <w:t>8 oktober 2020</w:t>
+            </w:r>
+          </w:p>
+        </w:tc>
+        <w:tc>
+          <w:tcPr>
+            <w:tcW w:w="1733" w:type="dxa"/>
+          </w:tcPr>
+          <w:p>
+            <w:pPr>
+              <w:cnfStyle w:val="000000000000" w:firstRow="0" w:lastRow="0" w:firstColumn="0" w:lastColumn="0" w:oddVBand="0" w:evenVBand="0" w:oddHBand="0" w:evenHBand="0" w:firstRowFirstColumn="0" w:firstRowLastColumn="0" w:lastRowFirstColumn="0" w:lastRowLastColumn="0"/>
+            </w:pPr>
+            <w:r>
+              <w:t xml:space="preserve">12 </w:t>
+            </w:r>
+            <w:proofErr w:type="spellStart"/>
+            <w:r>
+              <w:t>oktoboer</w:t>
+            </w:r>
+            <w:proofErr w:type="spellEnd"/>
+            <w:r>
+              <w:t xml:space="preserve"> 2020</w:t>
+            </w:r>
+          </w:p>
+        </w:tc>
+        <w:tc>
+          <w:tcPr>
+            <w:tcW w:w="1658" w:type="dxa"/>
+          </w:tcPr>
+          <w:p>
+            <w:pPr>
+              <w:cnfStyle w:val="000000000000" w:firstRow="0" w:lastRow="0" w:firstColumn="0" w:lastColumn="0" w:oddVBand="0" w:evenVBand="0" w:oddHBand="0" w:evenHBand="0" w:firstRowFirstColumn="0" w:firstRowLastColumn="0" w:lastRowFirstColumn="0" w:lastRowLastColumn="0"/>
+            </w:pPr>
+            <w:r>
+              <w:t>4 dagen</w:t>
+            </w:r>
+          </w:p>
+        </w:tc>
+        <w:tc>
+          <w:tcPr>
+            <w:tcW w:w="1764" w:type="dxa"/>
+          </w:tcPr>
+          <w:p>
+            <w:pPr>
+              <w:cnfStyle w:val="000000000000" w:firstRow="0" w:lastRow="0" w:firstColumn="0" w:lastColumn="0" w:oddVBand="0" w:evenVBand="0" w:oddHBand="0" w:evenHBand="0" w:firstRowFirstColumn="0" w:firstRowLastColumn="0" w:lastRowFirstColumn="0" w:lastRowLastColumn="0"/>
+            </w:pPr>
+            <w:r>
+              <w:t xml:space="preserve">Enes </w:t>
+            </w:r>
+            <w:proofErr w:type="spellStart"/>
+            <w:r>
+              <w:t>Can</w:t>
+            </w:r>
+            <w:proofErr w:type="spellEnd"/>
+            <w:r>
+              <w:t>, Matthijs Verboon, Gijs Bakker, Noah Elstgeest</w:t>
+            </w:r>
+          </w:p>
+        </w:tc>
+      </w:tr>
+      <w:tr>
+        <w:trPr>
+          <w:cnfStyle w:val="000000100000" w:firstRow="0" w:lastRow="0" w:firstColumn="0" w:lastColumn="0" w:oddVBand="0" w:evenVBand="0" w:oddHBand="1" w:evenHBand="0" w:firstRowFirstColumn="0" w:firstRowLastColumn="0" w:lastRowFirstColumn="0" w:lastRowLastColumn="0"/>
+        </w:trPr>
+        <w:tc>
+          <w:tcPr>
+            <w:cnfStyle w:val="001000000000" w:firstRow="0" w:lastRow="0" w:firstColumn="1" w:lastColumn="0" w:oddVBand="0" w:evenVBand="0" w:oddHBand="0" w:evenHBand="0" w:firstRowFirstColumn="0" w:firstRowLastColumn="0" w:lastRowFirstColumn="0" w:lastRowLastColumn="0"/>
+            <w:tcW w:w="2155" w:type="dxa"/>
+          </w:tcPr>
+          <w:p>
+            <w:pPr>
+              <w:rPr>
+                <w:b w:val="0"/>
+                <w:bCs w:val="0"/>
+              </w:rPr>
+            </w:pPr>
+            <w:r>
+              <w:rPr>
+                <w:b w:val="0"/>
+                <w:bCs w:val="0"/>
+              </w:rPr>
+              <w:lastRenderedPageBreak/>
               <w:t>Ontwikkelomgeving</w:t>
             </w:r>
           </w:p>
         </w:tc>
         <w:tc>
           <w:tcPr>
-            <w:tcW w:w="1812" w:type="dxa"/>
+            <w:tcW w:w="1752" w:type="dxa"/>
+          </w:tcPr>
+          <w:p>
+            <w:pPr>
+              <w:cnfStyle w:val="000000100000" w:firstRow="0" w:lastRow="0" w:firstColumn="0" w:lastColumn="0" w:oddVBand="0" w:evenVBand="0" w:oddHBand="1" w:evenHBand="0" w:firstRowFirstColumn="0" w:firstRowLastColumn="0" w:lastRowFirstColumn="0" w:lastRowLastColumn="0"/>
+            </w:pPr>
+            <w:r>
+              <w:t>12 oktober 2020</w:t>
+            </w:r>
+          </w:p>
+        </w:tc>
+        <w:tc>
+          <w:tcPr>
+            <w:tcW w:w="1733" w:type="dxa"/>
+          </w:tcPr>
+          <w:p>
+            <w:pPr>
+              <w:cnfStyle w:val="000000100000" w:firstRow="0" w:lastRow="0" w:firstColumn="0" w:lastColumn="0" w:oddVBand="0" w:evenVBand="0" w:oddHBand="1" w:evenHBand="0" w:firstRowFirstColumn="0" w:firstRowLastColumn="0" w:lastRowFirstColumn="0" w:lastRowLastColumn="0"/>
+            </w:pPr>
+            <w:r>
+              <w:t>16 oktober 2020</w:t>
+            </w:r>
+          </w:p>
+        </w:tc>
+        <w:tc>
+          <w:tcPr>
+            <w:tcW w:w="1658" w:type="dxa"/>
+          </w:tcPr>
+          <w:p>
+            <w:pPr>
+              <w:cnfStyle w:val="000000100000" w:firstRow="0" w:lastRow="0" w:firstColumn="0" w:lastColumn="0" w:oddVBand="0" w:evenVBand="0" w:oddHBand="1" w:evenHBand="0" w:firstRowFirstColumn="0" w:firstRowLastColumn="0" w:lastRowFirstColumn="0" w:lastRowLastColumn="0"/>
+            </w:pPr>
+            <w:r>
+              <w:t>4 dagen</w:t>
+            </w:r>
+          </w:p>
+        </w:tc>
+        <w:tc>
+          <w:tcPr>
+            <w:tcW w:w="1764" w:type="dxa"/>
+          </w:tcPr>
+          <w:p>
+            <w:pPr>
+              <w:cnfStyle w:val="000000100000" w:firstRow="0" w:lastRow="0" w:firstColumn="0" w:lastColumn="0" w:oddVBand="0" w:evenVBand="0" w:oddHBand="1" w:evenHBand="0" w:firstRowFirstColumn="0" w:firstRowLastColumn="0" w:lastRowFirstColumn="0" w:lastRowLastColumn="0"/>
+            </w:pPr>
+            <w:r>
+              <w:t xml:space="preserve">Enes </w:t>
+            </w:r>
+            <w:proofErr w:type="spellStart"/>
+            <w:r>
+              <w:t>Can</w:t>
+            </w:r>
+            <w:proofErr w:type="spellEnd"/>
+            <w:r>
+              <w:t>, Matthijs Verboon, Gijs Bakker, Noah Elstgeest</w:t>
+            </w:r>
+          </w:p>
+        </w:tc>
+      </w:tr>
+      <w:tr>
+        <w:tc>
+          <w:tcPr>
+            <w:cnfStyle w:val="001000000000" w:firstRow="0" w:lastRow="0" w:firstColumn="1" w:lastColumn="0" w:oddVBand="0" w:evenVBand="0" w:oddHBand="0" w:evenHBand="0" w:firstRowFirstColumn="0" w:firstRowLastColumn="0" w:lastRowFirstColumn="0" w:lastRowLastColumn="0"/>
+            <w:tcW w:w="2155" w:type="dxa"/>
+          </w:tcPr>
+          <w:p>
+            <w:pPr>
+              <w:rPr>
+                <w:b w:val="0"/>
+                <w:bCs w:val="0"/>
+              </w:rPr>
+            </w:pPr>
+            <w:r>
+              <w:rPr>
+                <w:b w:val="0"/>
+                <w:bCs w:val="0"/>
+              </w:rPr>
+              <w:t>OO Lijst van benodigde hardware opstellen</w:t>
+            </w:r>
+          </w:p>
+        </w:tc>
+        <w:tc>
+          <w:tcPr>
+            <w:tcW w:w="1752" w:type="dxa"/>
           </w:tcPr>
           <w:p>
             <w:pPr>
@@ -2591,43 +3850,134 @@
         </w:tc>
         <w:tc>
           <w:tcPr>
-            <w:tcW w:w="1812" w:type="dxa"/>
+            <w:tcW w:w="1733" w:type="dxa"/>
           </w:tcPr>
           <w:p>
             <w:pPr>
               <w:cnfStyle w:val="000000000000" w:firstRow="0" w:lastRow="0" w:firstColumn="0" w:lastColumn="0" w:oddVBand="0" w:evenVBand="0" w:oddHBand="0" w:evenHBand="0" w:firstRowFirstColumn="0" w:firstRowLastColumn="0" w:lastRowFirstColumn="0" w:lastRowLastColumn="0"/>
             </w:pPr>
             <w:r>
-              <w:t>15 oktober 2020</w:t>
-            </w:r>
-          </w:p>
-        </w:tc>
-        <w:tc>
-          <w:tcPr>
-            <w:tcW w:w="1813" w:type="dxa"/>
+              <w:t>14 oktober 2020</w:t>
+            </w:r>
+          </w:p>
+        </w:tc>
+        <w:tc>
+          <w:tcPr>
+            <w:tcW w:w="1658" w:type="dxa"/>
           </w:tcPr>
           <w:p>
             <w:pPr>
               <w:cnfStyle w:val="000000000000" w:firstRow="0" w:lastRow="0" w:firstColumn="0" w:lastColumn="0" w:oddVBand="0" w:evenVBand="0" w:oddHBand="0" w:evenHBand="0" w:firstRowFirstColumn="0" w:firstRowLastColumn="0" w:lastRowFirstColumn="0" w:lastRowLastColumn="0"/>
             </w:pPr>
             <w:r>
-              <w:t>3</w:t>
-            </w:r>
-            <w:r>
-              <w:t xml:space="preserve"> dagen</w:t>
-            </w:r>
-          </w:p>
-        </w:tc>
-        <w:tc>
-          <w:tcPr>
-            <w:tcW w:w="1813" w:type="dxa"/>
+              <w:t>2 dagen</w:t>
+            </w:r>
+          </w:p>
+        </w:tc>
+        <w:tc>
+          <w:tcPr>
+            <w:tcW w:w="1764" w:type="dxa"/>
           </w:tcPr>
           <w:p>
             <w:pPr>
               <w:cnfStyle w:val="000000000000" w:firstRow="0" w:lastRow="0" w:firstColumn="0" w:lastColumn="0" w:oddVBand="0" w:evenVBand="0" w:oddHBand="0" w:evenHBand="0" w:firstRowFirstColumn="0" w:firstRowLastColumn="0" w:lastRowFirstColumn="0" w:lastRowLastColumn="0"/>
             </w:pPr>
             <w:r>
-              <w:t>Iedereen</w:t>
+              <w:t xml:space="preserve">Enes </w:t>
+            </w:r>
+            <w:proofErr w:type="spellStart"/>
+            <w:r>
+              <w:t>Can</w:t>
+            </w:r>
+            <w:proofErr w:type="spellEnd"/>
+            <w:r>
+              <w:t>, Matthijs Verboon, Gijs Bakker, Noah Elstgeest</w:t>
+            </w:r>
+          </w:p>
+        </w:tc>
+      </w:tr>
+      <w:tr>
+        <w:trPr>
+          <w:cnfStyle w:val="000000100000" w:firstRow="0" w:lastRow="0" w:firstColumn="0" w:lastColumn="0" w:oddVBand="0" w:evenVBand="0" w:oddHBand="1" w:evenHBand="0" w:firstRowFirstColumn="0" w:firstRowLastColumn="0" w:lastRowFirstColumn="0" w:lastRowLastColumn="0"/>
+        </w:trPr>
+        <w:tc>
+          <w:tcPr>
+            <w:cnfStyle w:val="001000000000" w:firstRow="0" w:lastRow="0" w:firstColumn="1" w:lastColumn="0" w:oddVBand="0" w:evenVBand="0" w:oddHBand="0" w:evenHBand="0" w:firstRowFirstColumn="0" w:firstRowLastColumn="0" w:lastRowFirstColumn="0" w:lastRowLastColumn="0"/>
+            <w:tcW w:w="2155" w:type="dxa"/>
+          </w:tcPr>
+          <w:p>
+            <w:pPr>
+              <w:rPr>
+                <w:b w:val="0"/>
+                <w:bCs w:val="0"/>
+              </w:rPr>
+            </w:pPr>
+            <w:r>
+              <w:rPr>
+                <w:b w:val="0"/>
+                <w:bCs w:val="0"/>
+              </w:rPr>
+              <w:t>OO Lijst van benodigde software opstellen</w:t>
+            </w:r>
+          </w:p>
+        </w:tc>
+        <w:tc>
+          <w:tcPr>
+            <w:tcW w:w="1752" w:type="dxa"/>
+          </w:tcPr>
+          <w:p>
+            <w:pPr>
+              <w:cnfStyle w:val="000000100000" w:firstRow="0" w:lastRow="0" w:firstColumn="0" w:lastColumn="0" w:oddVBand="0" w:evenVBand="0" w:oddHBand="1" w:evenHBand="0" w:firstRowFirstColumn="0" w:firstRowLastColumn="0" w:lastRowFirstColumn="0" w:lastRowLastColumn="0"/>
+            </w:pPr>
+            <w:r>
+              <w:t>14 oktober 2020</w:t>
+            </w:r>
+          </w:p>
+        </w:tc>
+        <w:tc>
+          <w:tcPr>
+            <w:tcW w:w="1733" w:type="dxa"/>
+          </w:tcPr>
+          <w:p>
+            <w:pPr>
+              <w:cnfStyle w:val="000000100000" w:firstRow="0" w:lastRow="0" w:firstColumn="0" w:lastColumn="0" w:oddVBand="0" w:evenVBand="0" w:oddHBand="1" w:evenHBand="0" w:firstRowFirstColumn="0" w:firstRowLastColumn="0" w:lastRowFirstColumn="0" w:lastRowLastColumn="0"/>
+            </w:pPr>
+            <w:r>
+              <w:t>16 oktober 2020</w:t>
+            </w:r>
+          </w:p>
+        </w:tc>
+        <w:tc>
+          <w:tcPr>
+            <w:tcW w:w="1658" w:type="dxa"/>
+          </w:tcPr>
+          <w:p>
+            <w:pPr>
+              <w:cnfStyle w:val="000000100000" w:firstRow="0" w:lastRow="0" w:firstColumn="0" w:lastColumn="0" w:oddVBand="0" w:evenVBand="0" w:oddHBand="1" w:evenHBand="0" w:firstRowFirstColumn="0" w:firstRowLastColumn="0" w:lastRowFirstColumn="0" w:lastRowLastColumn="0"/>
+            </w:pPr>
+            <w:r>
+              <w:t>2 dagen</w:t>
+            </w:r>
+          </w:p>
+        </w:tc>
+        <w:tc>
+          <w:tcPr>
+            <w:tcW w:w="1764" w:type="dxa"/>
+          </w:tcPr>
+          <w:p>
+            <w:pPr>
+              <w:cnfStyle w:val="000000100000" w:firstRow="0" w:lastRow="0" w:firstColumn="0" w:lastColumn="0" w:oddVBand="0" w:evenVBand="0" w:oddHBand="1" w:evenHBand="0" w:firstRowFirstColumn="0" w:firstRowLastColumn="0" w:lastRowFirstColumn="0" w:lastRowLastColumn="0"/>
+            </w:pPr>
+            <w:r>
+              <w:t xml:space="preserve">Enes </w:t>
+            </w:r>
+            <w:proofErr w:type="spellStart"/>
+            <w:r>
+              <w:t>Can</w:t>
+            </w:r>
+            <w:proofErr w:type="spellEnd"/>
+            <w:r>
+              <w:t>, Matthijs Verboon, Gijs Bakker, Noah Elstgeest</w:t>
             </w:r>
           </w:p>
         </w:tc>
@@ -2819,8 +4169,13 @@
       <w:pStyle w:val="Koptekst"/>
     </w:pPr>
     <w:r>
-      <w:t>Project Amazigh</w:t>
+      <w:t xml:space="preserve">Project </w:t>
     </w:r>
+    <w:proofErr w:type="spellStart"/>
+    <w:r>
+      <w:t>Amazigh</w:t>
+    </w:r>
+    <w:proofErr w:type="spellEnd"/>
   </w:p>
 </w:hdr>
 </file>

</xml_diff>